<commit_message>
Update of midterm report
</commit_message>
<xml_diff>
--- a/doc/midterm.docx
+++ b/doc/midterm.docx
@@ -1,6 +1,6 @@
 
 <file path=word/document.xml><?xml version="1.0" encoding="utf-8"?>
-<w:document xmlns:wpc="http://schemas.microsoft.com/office/word/2010/wordprocessingCanvas" xmlns:mo="http://schemas.microsoft.com/office/mac/office/2008/main" xmlns:mc="http://schemas.openxmlformats.org/markup-compatibility/2006" xmlns:mv="urn:schemas-microsoft-com:mac:vml" xmlns:o="urn:schemas-microsoft-com:office:office" xmlns:r="http://schemas.openxmlformats.org/officeDocument/2006/relationships" xmlns:m="http://schemas.openxmlformats.org/officeDocument/2006/math" xmlns:v="urn:schemas-microsoft-com:vml" xmlns:wp14="http://schemas.microsoft.com/office/word/2010/wordprocessingDrawing" xmlns:wp="http://schemas.openxmlformats.org/drawingml/2006/wordprocessingDrawing" xmlns:w10="urn:schemas-microsoft-com:office:word" xmlns:w="http://schemas.openxmlformats.org/wordprocessingml/2006/main" xmlns:w14="http://schemas.microsoft.com/office/word/2010/wordml" xmlns:w15="http://schemas.microsoft.com/office/word/2012/wordml" xmlns:wpg="http://schemas.microsoft.com/office/word/2010/wordprocessingGroup" xmlns:wpi="http://schemas.microsoft.com/office/word/2010/wordprocessingInk" xmlns:wne="http://schemas.microsoft.com/office/word/2006/wordml" xmlns:wps="http://schemas.microsoft.com/office/word/2010/wordprocessingShape" mc:Ignorable="w14 w15 wp14">
+<w:document xmlns:wpc="http://schemas.microsoft.com/office/word/2010/wordprocessingCanvas" xmlns:cx="http://schemas.microsoft.com/office/drawing/2014/chartex" xmlns:cx1="http://schemas.microsoft.com/office/drawing/2015/9/8/chartex" xmlns:cx2="http://schemas.microsoft.com/office/drawing/2015/10/21/chartex" xmlns:cx3="http://schemas.microsoft.com/office/drawing/2016/5/9/chartex" xmlns:cx4="http://schemas.microsoft.com/office/drawing/2016/5/10/chartex" xmlns:cx5="http://schemas.microsoft.com/office/drawing/2016/5/11/chartex" xmlns:cx6="http://schemas.microsoft.com/office/drawing/2016/5/12/chartex" xmlns:cx7="http://schemas.microsoft.com/office/drawing/2016/5/13/chartex" xmlns:cx8="http://schemas.microsoft.com/office/drawing/2016/5/14/chartex" xmlns:mc="http://schemas.openxmlformats.org/markup-compatibility/2006" xmlns:aink="http://schemas.microsoft.com/office/drawing/2016/ink" xmlns:am3d="http://schemas.microsoft.com/office/drawing/2017/model3d" xmlns:o="urn:schemas-microsoft-com:office:office" xmlns:r="http://schemas.openxmlformats.org/officeDocument/2006/relationships" xmlns:m="http://schemas.openxmlformats.org/officeDocument/2006/math" xmlns:v="urn:schemas-microsoft-com:vml" xmlns:wp14="http://schemas.microsoft.com/office/word/2010/wordprocessingDrawing" xmlns:wp="http://schemas.openxmlformats.org/drawingml/2006/wordprocessingDrawing" xmlns:w10="urn:schemas-microsoft-com:office:word" xmlns:w="http://schemas.openxmlformats.org/wordprocessingml/2006/main" xmlns:w14="http://schemas.microsoft.com/office/word/2010/wordml" xmlns:w15="http://schemas.microsoft.com/office/word/2012/wordml" xmlns:w16cid="http://schemas.microsoft.com/office/word/2016/wordml/cid" xmlns:w16se="http://schemas.microsoft.com/office/word/2015/wordml/symex" xmlns:wpg="http://schemas.microsoft.com/office/word/2010/wordprocessingGroup" xmlns:wpi="http://schemas.microsoft.com/office/word/2010/wordprocessingInk" xmlns:wne="http://schemas.microsoft.com/office/word/2006/wordml" xmlns:wps="http://schemas.microsoft.com/office/word/2010/wordprocessingShape" mc:Ignorable="w14 w15 w16se w16cid wp14">
   <w:body>
     <w:p>
       <w:pPr>
@@ -31,7 +31,6 @@
         <w:jc w:val="center"/>
         <w:rPr>
           <w:rFonts w:ascii="Garamond" w:hAnsi="Garamond" w:cstheme="minorHAnsi"/>
-          <w:b/>
           <w:color w:val="000000" w:themeColor="text1"/>
           <w:lang w:val="en"/>
         </w:rPr>
@@ -39,7 +38,6 @@
       <w:r>
         <w:rPr>
           <w:rFonts w:ascii="Garamond" w:hAnsi="Garamond" w:cstheme="minorHAnsi"/>
-          <w:b/>
           <w:color w:val="000000" w:themeColor="text1"/>
           <w:lang w:val="en"/>
         </w:rPr>
@@ -49,7 +47,6 @@
       <w:r>
         <w:rPr>
           <w:rFonts w:ascii="Garamond" w:hAnsi="Garamond" w:cstheme="minorHAnsi"/>
-          <w:b/>
           <w:color w:val="000000" w:themeColor="text1"/>
           <w:lang w:val="en"/>
         </w:rPr>
@@ -59,11 +56,28 @@
       <w:r>
         <w:rPr>
           <w:rFonts w:ascii="Garamond" w:hAnsi="Garamond" w:cstheme="minorHAnsi"/>
-          <w:b/>
           <w:color w:val="000000" w:themeColor="text1"/>
           <w:lang w:val="en"/>
         </w:rPr>
-        <w:t xml:space="preserve"> Fu, Liujiang Yan</w:t>
+        <w:t xml:space="preserve"> Fu, </w:t>
+      </w:r>
+      <w:proofErr w:type="spellStart"/>
+      <w:r>
+        <w:rPr>
+          <w:rFonts w:ascii="Garamond" w:hAnsi="Garamond" w:cstheme="minorHAnsi"/>
+          <w:color w:val="000000" w:themeColor="text1"/>
+          <w:lang w:val="en"/>
+        </w:rPr>
+        <w:t>Liujiang</w:t>
+      </w:r>
+      <w:proofErr w:type="spellEnd"/>
+      <w:r>
+        <w:rPr>
+          <w:rFonts w:ascii="Garamond" w:hAnsi="Garamond" w:cstheme="minorHAnsi"/>
+          <w:color w:val="000000" w:themeColor="text1"/>
+          <w:lang w:val="en"/>
+        </w:rPr>
+        <w:t xml:space="preserve"> Yan</w:t>
       </w:r>
     </w:p>
     <w:p>
@@ -89,14 +103,16 @@
         <w:spacing w:before="0" w:beforeAutospacing="0" w:after="120" w:afterAutospacing="0" w:line="276" w:lineRule="auto"/>
         <w:rPr>
           <w:rFonts w:ascii="Garamond" w:hAnsi="Garamond" w:cstheme="minorHAnsi"/>
-          <w:color w:val="000000" w:themeColor="text1"/>
-          <w:szCs w:val="22"/>
-          <w:lang w:val="en" w:eastAsia="zh-CN"/>
-        </w:rPr>
-      </w:pPr>
-      <w:r>
-        <w:rPr>
-          <w:rFonts w:ascii="Garamond" w:hAnsi="Garamond" w:cstheme="minorHAnsi"/>
+          <w:b/>
+          <w:color w:val="000000" w:themeColor="text1"/>
+          <w:szCs w:val="22"/>
+          <w:lang w:val="en" w:eastAsia="zh-CN"/>
+        </w:rPr>
+      </w:pPr>
+      <w:r>
+        <w:rPr>
+          <w:rFonts w:ascii="Garamond" w:hAnsi="Garamond" w:cstheme="minorHAnsi"/>
+          <w:b/>
           <w:color w:val="000000" w:themeColor="text1"/>
           <w:szCs w:val="22"/>
           <w:lang w:val="en" w:eastAsia="zh-CN"/>
@@ -131,7 +147,61 @@
           <w:szCs w:val="22"/>
           <w:lang w:val="en" w:eastAsia="zh-CN"/>
         </w:rPr>
-        <w:t xml:space="preserve">For example, given the tweets and classify the person who published them, and given the news title or abstract and classify the types of the news. </w:t>
+        <w:t>For example, given the tweets</w:t>
+      </w:r>
+      <w:r>
+        <w:rPr>
+          <w:rFonts w:ascii="Garamond" w:hAnsi="Garamond" w:cstheme="minorHAnsi"/>
+          <w:color w:val="000000" w:themeColor="text1"/>
+          <w:szCs w:val="22"/>
+          <w:lang w:val="en" w:eastAsia="zh-CN"/>
+        </w:rPr>
+        <w:t>, let the system to</w:t>
+      </w:r>
+      <w:r>
+        <w:rPr>
+          <w:rFonts w:ascii="Garamond" w:hAnsi="Garamond" w:cstheme="minorHAnsi"/>
+          <w:color w:val="000000" w:themeColor="text1"/>
+          <w:szCs w:val="22"/>
+          <w:lang w:val="en" w:eastAsia="zh-CN"/>
+        </w:rPr>
+        <w:t xml:space="preserve"> classify th</w:t>
+      </w:r>
+      <w:r>
+        <w:rPr>
+          <w:rFonts w:ascii="Garamond" w:hAnsi="Garamond" w:cstheme="minorHAnsi"/>
+          <w:color w:val="000000" w:themeColor="text1"/>
+          <w:szCs w:val="22"/>
+          <w:lang w:val="en" w:eastAsia="zh-CN"/>
+        </w:rPr>
+        <w:t>e person who published them; or</w:t>
+      </w:r>
+      <w:r>
+        <w:rPr>
+          <w:rFonts w:ascii="Garamond" w:hAnsi="Garamond" w:cstheme="minorHAnsi"/>
+          <w:color w:val="000000" w:themeColor="text1"/>
+          <w:szCs w:val="22"/>
+          <w:lang w:val="en" w:eastAsia="zh-CN"/>
+        </w:rPr>
+        <w:t xml:space="preserve"> given the news title or abstract</w:t>
+      </w:r>
+      <w:r>
+        <w:rPr>
+          <w:rFonts w:ascii="Garamond" w:hAnsi="Garamond" w:cstheme="minorHAnsi"/>
+          <w:color w:val="000000" w:themeColor="text1"/>
+          <w:szCs w:val="22"/>
+          <w:lang w:val="en" w:eastAsia="zh-CN"/>
+        </w:rPr>
+        <w:t xml:space="preserve">, let the system to </w:t>
+      </w:r>
+      <w:r>
+        <w:rPr>
+          <w:rFonts w:ascii="Garamond" w:hAnsi="Garamond" w:cstheme="minorHAnsi"/>
+          <w:color w:val="000000" w:themeColor="text1"/>
+          <w:szCs w:val="22"/>
+          <w:lang w:val="en" w:eastAsia="zh-CN"/>
+        </w:rPr>
+        <w:t xml:space="preserve">classify the types of the news. </w:t>
       </w:r>
       <w:r>
         <w:rPr>
@@ -170,16 +240,88 @@
           <w:szCs w:val="22"/>
           <w:lang w:val="en" w:eastAsia="zh-CN"/>
         </w:rPr>
-        <w:t>In this project, the language will be restricted to English, while the approach should be easily expanded to other languages will little effort. We will compare several</w:t>
-      </w:r>
-      <w:r>
-        <w:rPr>
-          <w:rFonts w:ascii="Garamond" w:hAnsi="Garamond" w:cstheme="minorHAnsi"/>
-          <w:color w:val="000000" w:themeColor="text1"/>
-          <w:szCs w:val="22"/>
-          <w:lang w:val="en" w:eastAsia="zh-CN"/>
-        </w:rPr>
-        <w:t xml:space="preserve"> deep learning based approaches, by performance as well as efficiency. The dataset we start with is given by instructors: (1) Tweets from Hilary Clinton and Donald Trump; (2) UCI dataset of news from multiple topics.</w:t>
+        <w:t>In this project, the language will be restricted to English, while the approach should be easily expanded to other languages wi</w:t>
+      </w:r>
+      <w:r>
+        <w:rPr>
+          <w:rFonts w:ascii="Garamond" w:hAnsi="Garamond" w:cstheme="minorHAnsi"/>
+          <w:color w:val="000000" w:themeColor="text1"/>
+          <w:szCs w:val="22"/>
+          <w:lang w:val="en" w:eastAsia="zh-CN"/>
+        </w:rPr>
+        <w:t>th</w:t>
+      </w:r>
+      <w:r>
+        <w:rPr>
+          <w:rFonts w:ascii="Garamond" w:hAnsi="Garamond" w:cstheme="minorHAnsi"/>
+          <w:color w:val="000000" w:themeColor="text1"/>
+          <w:szCs w:val="22"/>
+          <w:lang w:val="en" w:eastAsia="zh-CN"/>
+        </w:rPr>
+        <w:t xml:space="preserve"> little effort. We compare </w:t>
+      </w:r>
+      <w:r>
+        <w:rPr>
+          <w:rFonts w:ascii="Garamond" w:hAnsi="Garamond" w:cstheme="minorHAnsi"/>
+          <w:color w:val="000000" w:themeColor="text1"/>
+          <w:szCs w:val="22"/>
+          <w:lang w:val="en" w:eastAsia="zh-CN"/>
+        </w:rPr>
+        <w:t xml:space="preserve">the performance as well as efficiency from </w:t>
+      </w:r>
+      <w:r>
+        <w:rPr>
+          <w:rFonts w:ascii="Garamond" w:hAnsi="Garamond" w:cstheme="minorHAnsi"/>
+          <w:color w:val="000000" w:themeColor="text1"/>
+          <w:szCs w:val="22"/>
+          <w:lang w:val="en" w:eastAsia="zh-CN"/>
+        </w:rPr>
+        <w:t>several</w:t>
+      </w:r>
+      <w:r>
+        <w:rPr>
+          <w:rFonts w:ascii="Garamond" w:hAnsi="Garamond" w:cstheme="minorHAnsi"/>
+          <w:color w:val="000000" w:themeColor="text1"/>
+          <w:szCs w:val="22"/>
+          <w:lang w:val="en" w:eastAsia="zh-CN"/>
+        </w:rPr>
+        <w:t xml:space="preserve"> deep learning based approaches</w:t>
+      </w:r>
+      <w:r>
+        <w:rPr>
+          <w:rFonts w:ascii="Garamond" w:hAnsi="Garamond" w:cstheme="minorHAnsi"/>
+          <w:color w:val="000000" w:themeColor="text1"/>
+          <w:szCs w:val="22"/>
+          <w:lang w:val="en" w:eastAsia="zh-CN"/>
+        </w:rPr>
+        <w:t>.</w:t>
+      </w:r>
+      <w:r>
+        <w:rPr>
+          <w:rFonts w:ascii="Garamond" w:hAnsi="Garamond" w:cstheme="minorHAnsi"/>
+          <w:color w:val="000000" w:themeColor="text1"/>
+          <w:szCs w:val="22"/>
+          <w:lang w:val="en" w:eastAsia="zh-CN"/>
+        </w:rPr>
+        <w:t xml:space="preserve"> The dataset we start with </w:t>
+      </w:r>
+      <w:r>
+        <w:rPr>
+          <w:rFonts w:ascii="Garamond" w:hAnsi="Garamond" w:cstheme="minorHAnsi"/>
+          <w:color w:val="000000" w:themeColor="text1"/>
+          <w:szCs w:val="22"/>
+          <w:lang w:val="en" w:eastAsia="zh-CN"/>
+        </w:rPr>
+        <w:t>comes from the instruction guide</w:t>
+      </w:r>
+      <w:r>
+        <w:rPr>
+          <w:rFonts w:ascii="Garamond" w:hAnsi="Garamond" w:cstheme="minorHAnsi"/>
+          <w:color w:val="000000" w:themeColor="text1"/>
+          <w:szCs w:val="22"/>
+          <w:lang w:val="en" w:eastAsia="zh-CN"/>
+        </w:rPr>
+        <w:t>: (1) Tweets from Hilary Clinton and Donald Trump; (2) UCI dataset of news from multiple topics.</w:t>
       </w:r>
     </w:p>
     <w:p>
@@ -192,14 +334,16 @@
         <w:spacing w:before="0" w:beforeAutospacing="0" w:after="120" w:afterAutospacing="0" w:line="276" w:lineRule="auto"/>
         <w:rPr>
           <w:rFonts w:ascii="Garamond" w:hAnsi="Garamond" w:cstheme="minorHAnsi"/>
-          <w:color w:val="000000" w:themeColor="text1"/>
-          <w:szCs w:val="22"/>
-          <w:lang w:val="en" w:eastAsia="zh-CN"/>
-        </w:rPr>
-      </w:pPr>
-      <w:r>
-        <w:rPr>
-          <w:rFonts w:ascii="Garamond" w:hAnsi="Garamond" w:cstheme="minorHAnsi"/>
+          <w:b/>
+          <w:color w:val="000000" w:themeColor="text1"/>
+          <w:szCs w:val="22"/>
+          <w:lang w:val="en" w:eastAsia="zh-CN"/>
+        </w:rPr>
+      </w:pPr>
+      <w:r>
+        <w:rPr>
+          <w:rFonts w:ascii="Garamond" w:hAnsi="Garamond" w:cstheme="minorHAnsi"/>
+          <w:b/>
           <w:color w:val="000000" w:themeColor="text1"/>
           <w:szCs w:val="22"/>
           <w:lang w:val="en" w:eastAsia="zh-CN"/>
@@ -210,58 +354,26 @@
     <w:p>
       <w:pPr>
         <w:pStyle w:val="NormalWeb"/>
+        <w:numPr>
+          <w:ilvl w:val="0"/>
+          <w:numId w:val="12"/>
+        </w:numPr>
         <w:spacing w:before="0" w:beforeAutospacing="0" w:after="120" w:afterAutospacing="0" w:line="276" w:lineRule="auto"/>
         <w:rPr>
           <w:rFonts w:ascii="Garamond" w:hAnsi="Garamond" w:cstheme="minorHAnsi"/>
           <w:color w:val="000000" w:themeColor="text1"/>
           <w:szCs w:val="22"/>
-          <w:lang w:val="en" w:eastAsia="zh-CN"/>
-        </w:rPr>
-      </w:pPr>
-      <w:r>
-        <w:rPr>
-          <w:rFonts w:ascii="Garamond" w:hAnsi="Garamond" w:cstheme="minorHAnsi"/>
-          <w:color w:val="000000" w:themeColor="text1"/>
-          <w:szCs w:val="22"/>
-          <w:lang w:val="en" w:eastAsia="zh-CN"/>
-        </w:rPr>
-        <w:t>Different from comp</w:t>
-      </w:r>
-      <w:r>
-        <w:rPr>
-          <w:rFonts w:ascii="Garamond" w:hAnsi="Garamond" w:cstheme="minorHAnsi"/>
-          <w:color w:val="000000" w:themeColor="text1"/>
-          <w:szCs w:val="22"/>
-          <w:lang w:val="en" w:eastAsia="zh-CN"/>
-        </w:rPr>
-        <w:t xml:space="preserve">uter vision tasks, which comes with numerical representation and straightforward for numerical operation defined by the networks. For natural langrage processing tasks, the input are string of characters with varying length, which is not trivial </w:t>
-      </w:r>
-      <w:r>
-        <w:rPr>
-          <w:rFonts w:ascii="Garamond" w:hAnsi="Garamond" w:cstheme="minorHAnsi"/>
-          <w:color w:val="000000" w:themeColor="text1"/>
-          <w:szCs w:val="22"/>
-          <w:lang w:val="en" w:eastAsia="zh-CN"/>
-        </w:rPr>
-        <w:t xml:space="preserve">for processing straightforward. </w:t>
-      </w:r>
-      <w:r>
-        <w:rPr>
-          <w:rFonts w:ascii="Garamond" w:hAnsi="Garamond" w:cstheme="minorHAnsi"/>
-          <w:color w:val="000000" w:themeColor="text1"/>
-          <w:szCs w:val="22"/>
-          <w:lang w:val="en" w:eastAsia="zh-CN"/>
-        </w:rPr>
-        <w:t>Therefore, we need a representation for given text that we could furthe</w:t>
-      </w:r>
-      <w:r>
-        <w:rPr>
-          <w:rFonts w:ascii="Garamond" w:hAnsi="Garamond" w:cstheme="minorHAnsi"/>
-          <w:color w:val="000000" w:themeColor="text1"/>
-          <w:szCs w:val="22"/>
-          <w:lang w:val="en" w:eastAsia="zh-CN"/>
-        </w:rPr>
-        <w:t>r perform numerical operation, leading to the following two different representations and corresponding network architectures.</w:t>
+          <w:lang w:eastAsia="zh-CN"/>
+        </w:rPr>
+      </w:pPr>
+      <w:r>
+        <w:rPr>
+          <w:rFonts w:ascii="Garamond" w:hAnsi="Garamond" w:cstheme="minorHAnsi"/>
+          <w:color w:val="000000" w:themeColor="text1"/>
+          <w:szCs w:val="22"/>
+          <w:lang w:eastAsia="zh-CN"/>
+        </w:rPr>
+        <w:t>Word-level RNN</w:t>
       </w:r>
     </w:p>
     <w:p>
@@ -278,120 +390,129 @@
       <w:r>
         <w:rPr>
           <w:rFonts w:ascii="Garamond" w:hAnsi="Garamond" w:cstheme="minorHAnsi"/>
-          <w:color w:val="000000" w:themeColor="text1"/>
-          <w:szCs w:val="22"/>
-          <w:lang w:val="en" w:eastAsia="zh-CN"/>
-        </w:rPr>
-        <w:t>The first</w:t>
-      </w:r>
-      <w:r>
-        <w:rPr>
-          <w:rFonts w:ascii="Garamond" w:hAnsi="Garamond" w:cstheme="minorHAnsi"/>
-          <w:color w:val="000000" w:themeColor="text1"/>
-          <w:szCs w:val="22"/>
-          <w:lang w:val="en" w:eastAsia="zh-CN"/>
-        </w:rPr>
-        <w:t xml:space="preserve"> method we </w:t>
-      </w:r>
-      <w:r>
-        <w:rPr>
-          <w:rFonts w:ascii="Garamond" w:hAnsi="Garamond" w:cstheme="minorHAnsi"/>
-          <w:color w:val="000000" w:themeColor="text1"/>
-          <w:szCs w:val="22"/>
-          <w:lang w:val="en" w:eastAsia="zh-CN"/>
-        </w:rPr>
-        <w:t xml:space="preserve">used here is given by </w:t>
-      </w:r>
-      <w:r>
-        <w:rPr>
-          <w:rFonts w:ascii="Garamond" w:hAnsi="Garamond" w:cstheme="minorHAnsi"/>
-          <w:color w:val="000000" w:themeColor="text1"/>
-          <w:szCs w:val="22"/>
-          <w:lang w:val="en" w:eastAsia="zh-CN"/>
-        </w:rPr>
-        <w:t>Lai</w:t>
-      </w:r>
-      <w:r>
-        <w:rPr>
-          <w:rFonts w:ascii="Garamond" w:hAnsi="Garamond" w:cstheme="minorHAnsi"/>
-          <w:color w:val="000000" w:themeColor="text1"/>
-          <w:szCs w:val="22"/>
-          <w:lang w:val="en" w:eastAsia="zh-CN"/>
-        </w:rPr>
-        <w:t xml:space="preserve"> et al</w:t>
-      </w:r>
-      <w:r>
-        <w:rPr>
-          <w:rFonts w:ascii="Garamond" w:hAnsi="Garamond" w:cstheme="minorHAnsi"/>
-          <w:color w:val="000000" w:themeColor="text1"/>
-          <w:szCs w:val="22"/>
-          <w:vertAlign w:val="superscript"/>
-          <w:lang w:val="en" w:eastAsia="zh-CN"/>
-        </w:rPr>
-        <w:t>[1]</w:t>
-      </w:r>
-      <w:r>
-        <w:rPr>
-          <w:rFonts w:ascii="Garamond" w:hAnsi="Garamond" w:cstheme="minorHAnsi"/>
-          <w:color w:val="000000" w:themeColor="text1"/>
-          <w:szCs w:val="22"/>
-          <w:lang w:val="en" w:eastAsia="zh-CN"/>
-        </w:rPr>
-        <w:t xml:space="preserve">. </w:t>
-      </w:r>
-      <w:r>
-        <w:rPr>
-          <w:rFonts w:ascii="Garamond" w:hAnsi="Garamond" w:cstheme="minorHAnsi"/>
-          <w:color w:val="000000" w:themeColor="text1"/>
-          <w:szCs w:val="22"/>
-          <w:lang w:val="en" w:eastAsia="zh-CN"/>
-        </w:rPr>
-        <w:t xml:space="preserve">The representation here uses word embedding that </w:t>
-      </w:r>
-      <w:r>
-        <w:rPr>
-          <w:rFonts w:ascii="Garamond" w:hAnsi="Garamond" w:cstheme="minorHAnsi"/>
-          <w:color w:val="000000" w:themeColor="text1"/>
-          <w:szCs w:val="22"/>
-          <w:lang w:val="en" w:eastAsia="zh-CN"/>
-        </w:rPr>
-        <w:t xml:space="preserve">represents a given word by a vector of weights from a </w:t>
-      </w:r>
-      <w:r>
-        <w:rPr>
-          <w:rFonts w:ascii="Garamond" w:hAnsi="Garamond" w:cstheme="minorHAnsi"/>
-          <w:color w:val="000000" w:themeColor="text1"/>
-          <w:szCs w:val="22"/>
-          <w:lang w:val="en" w:eastAsia="zh-CN"/>
-        </w:rPr>
-        <w:t>pretrained mode</w:t>
-      </w:r>
-      <w:r>
-        <w:rPr>
-          <w:rFonts w:ascii="Garamond" w:hAnsi="Garamond" w:cstheme="minorHAnsi"/>
-          <w:color w:val="000000" w:themeColor="text1"/>
-          <w:szCs w:val="22"/>
-          <w:lang w:val="en" w:eastAsia="zh-CN"/>
-        </w:rPr>
-        <w:t xml:space="preserve">l that stands for the semantics information. </w:t>
-      </w:r>
-      <w:r>
-        <w:rPr>
-          <w:rFonts w:ascii="Garamond" w:hAnsi="Garamond" w:cstheme="minorHAnsi"/>
-          <w:color w:val="000000" w:themeColor="text1"/>
-          <w:szCs w:val="22"/>
-          <w:lang w:val="en" w:eastAsia="zh-CN"/>
-        </w:rPr>
-        <w:t xml:space="preserve">In our project </w:t>
-      </w:r>
-      <w:r>
-        <w:rPr>
-          <w:rFonts w:ascii="Garamond" w:hAnsi="Garamond" w:cstheme="minorHAnsi"/>
-          <w:color w:val="000000" w:themeColor="text1"/>
-          <w:szCs w:val="22"/>
-          <w:lang w:val="en" w:eastAsia="zh-CN"/>
-        </w:rPr>
-        <w:t xml:space="preserve">we do not train our own model from ground and use pretrained model. </w:t>
+          <w:b/>
+          <w:color w:val="000000" w:themeColor="text1"/>
+          <w:szCs w:val="22"/>
+          <w:lang w:val="en" w:eastAsia="zh-CN"/>
+        </w:rPr>
+        <w:t>Word Embedding</w:t>
+      </w:r>
+      <w:r>
+        <w:rPr>
+          <w:rFonts w:ascii="Garamond" w:hAnsi="Garamond" w:cstheme="minorHAnsi"/>
+          <w:color w:val="000000" w:themeColor="text1"/>
+          <w:szCs w:val="22"/>
+          <w:lang w:val="en" w:eastAsia="zh-CN"/>
+        </w:rPr>
+        <w:t xml:space="preserve"> </w:t>
+      </w:r>
+      <w:r>
+        <w:rPr>
+          <w:rFonts w:ascii="Garamond" w:hAnsi="Garamond" w:cstheme="minorHAnsi"/>
+          <w:color w:val="000000" w:themeColor="text1"/>
+          <w:szCs w:val="22"/>
+          <w:lang w:val="en" w:eastAsia="zh-CN"/>
+        </w:rPr>
+        <w:t>Different from comp</w:t>
+      </w:r>
+      <w:r>
+        <w:rPr>
+          <w:rFonts w:ascii="Garamond" w:hAnsi="Garamond" w:cstheme="minorHAnsi"/>
+          <w:color w:val="000000" w:themeColor="text1"/>
+          <w:szCs w:val="22"/>
+          <w:lang w:val="en" w:eastAsia="zh-CN"/>
+        </w:rPr>
+        <w:t>uter vision tasks, which come</w:t>
+      </w:r>
+      <w:r>
+        <w:rPr>
+          <w:rFonts w:ascii="Garamond" w:hAnsi="Garamond" w:cstheme="minorHAnsi"/>
+          <w:color w:val="000000" w:themeColor="text1"/>
+          <w:szCs w:val="22"/>
+          <w:lang w:val="en" w:eastAsia="zh-CN"/>
+        </w:rPr>
+        <w:t xml:space="preserve"> with numerical representation and </w:t>
+      </w:r>
+      <w:r>
+        <w:rPr>
+          <w:rFonts w:ascii="Garamond" w:hAnsi="Garamond" w:cstheme="minorHAnsi"/>
+          <w:color w:val="000000" w:themeColor="text1"/>
+          <w:szCs w:val="22"/>
+          <w:lang w:val="en" w:eastAsia="zh-CN"/>
+        </w:rPr>
+        <w:t xml:space="preserve">are </w:t>
+      </w:r>
+      <w:r>
+        <w:rPr>
+          <w:rFonts w:ascii="Garamond" w:hAnsi="Garamond" w:cstheme="minorHAnsi"/>
+          <w:color w:val="000000" w:themeColor="text1"/>
+          <w:szCs w:val="22"/>
+          <w:lang w:val="en" w:eastAsia="zh-CN"/>
+        </w:rPr>
+        <w:t xml:space="preserve">straightforward </w:t>
+      </w:r>
+      <w:r>
+        <w:rPr>
+          <w:rFonts w:ascii="Garamond" w:hAnsi="Garamond" w:cstheme="minorHAnsi"/>
+          <w:color w:val="000000" w:themeColor="text1"/>
+          <w:szCs w:val="22"/>
+          <w:lang w:val="en" w:eastAsia="zh-CN"/>
+        </w:rPr>
+        <w:t>in</w:t>
+      </w:r>
+      <w:r>
+        <w:rPr>
+          <w:rFonts w:ascii="Garamond" w:hAnsi="Garamond" w:cstheme="minorHAnsi"/>
+          <w:color w:val="000000" w:themeColor="text1"/>
+          <w:szCs w:val="22"/>
+          <w:lang w:val="en" w:eastAsia="zh-CN"/>
+        </w:rPr>
+        <w:t xml:space="preserve"> numerical operation defined by the networks. For natural langrage processing tasks, the input are string of characters with varying length, which is not trivial </w:t>
+      </w:r>
+      <w:r>
+        <w:rPr>
+          <w:rFonts w:ascii="Garamond" w:hAnsi="Garamond" w:cstheme="minorHAnsi"/>
+          <w:color w:val="000000" w:themeColor="text1"/>
+          <w:szCs w:val="22"/>
+          <w:lang w:val="en" w:eastAsia="zh-CN"/>
+        </w:rPr>
+        <w:t xml:space="preserve">for processing straightforward. </w:t>
+      </w:r>
+      <w:r>
+        <w:rPr>
+          <w:rFonts w:ascii="Garamond" w:hAnsi="Garamond" w:cstheme="minorHAnsi"/>
+          <w:color w:val="000000" w:themeColor="text1"/>
+          <w:szCs w:val="22"/>
+          <w:lang w:val="en" w:eastAsia="zh-CN"/>
+        </w:rPr>
+        <w:t>Therefore, we need a representation for given text that we could furthe</w:t>
+      </w:r>
+      <w:r>
+        <w:rPr>
+          <w:rFonts w:ascii="Garamond" w:hAnsi="Garamond" w:cstheme="minorHAnsi"/>
+          <w:color w:val="000000" w:themeColor="text1"/>
+          <w:szCs w:val="22"/>
+          <w:lang w:val="en" w:eastAsia="zh-CN"/>
+        </w:rPr>
+        <w:t xml:space="preserve">r perform numerical operation, leading to the following two different representations and </w:t>
+      </w:r>
+      <w:r>
+        <w:rPr>
+          <w:rFonts w:ascii="Garamond" w:hAnsi="Garamond" w:cstheme="minorHAnsi"/>
+          <w:color w:val="000000" w:themeColor="text1"/>
+          <w:szCs w:val="22"/>
+          <w:lang w:val="en" w:eastAsia="zh-CN"/>
+        </w:rPr>
+        <w:t xml:space="preserve">their </w:t>
+      </w:r>
+      <w:r>
+        <w:rPr>
+          <w:rFonts w:ascii="Garamond" w:hAnsi="Garamond" w:cstheme="minorHAnsi"/>
+          <w:color w:val="000000" w:themeColor="text1"/>
+          <w:szCs w:val="22"/>
+          <w:lang w:val="en" w:eastAsia="zh-CN"/>
+        </w:rPr>
+        <w:t>corresponding network architectures.</w:t>
       </w:r>
     </w:p>
     <w:p>
@@ -412,196 +533,415 @@
           <w:szCs w:val="22"/>
           <w:lang w:val="en" w:eastAsia="zh-CN"/>
         </w:rPr>
-        <w:t xml:space="preserve">The architecture consists of several components. The first one is a bidirectional recurrent network, that the sequence input is the sequence of word embeddings given by the text, and the hidden variables stand for left and right contextual information correspondingly. </w:t>
-      </w:r>
-      <w:r>
-        <w:rPr>
-          <w:rFonts w:ascii="Garamond" w:hAnsi="Garamond" w:cstheme="minorHAnsi"/>
-          <w:color w:val="000000" w:themeColor="text1"/>
-          <w:szCs w:val="22"/>
-          <w:lang w:val="en" w:eastAsia="zh-CN"/>
-        </w:rPr>
-        <w:t xml:space="preserve">Then we stack the corresponding left and right contextual hidden variables with the input and form a feature vector. </w:t>
-      </w:r>
-      <w:r>
-        <w:rPr>
-          <w:rFonts w:ascii="Garamond" w:hAnsi="Garamond" w:cstheme="minorHAnsi"/>
-          <w:color w:val="000000" w:themeColor="text1"/>
-          <w:szCs w:val="22"/>
-          <w:lang w:val="en" w:eastAsia="zh-CN"/>
-        </w:rPr>
-        <w:t xml:space="preserve">Then a fully connected layer connect the feature vector to a hidden layer and a max pooling layer is performed to capture the max responses at each position. The output is same size with the classes’ number and a </w:t>
-      </w:r>
-      <w:r>
-        <w:rPr>
-          <w:rFonts w:ascii="Garamond" w:hAnsi="Garamond" w:cstheme="minorHAnsi"/>
-          <w:color w:val="000000" w:themeColor="text1"/>
-          <w:szCs w:val="22"/>
-          <w:lang w:val="en" w:eastAsia="zh-CN"/>
-        </w:rPr>
-        <w:t xml:space="preserve">log </w:t>
-      </w:r>
-      <w:proofErr w:type="spellStart"/>
-      <w:r>
-        <w:rPr>
-          <w:rFonts w:ascii="Garamond" w:hAnsi="Garamond" w:cstheme="minorHAnsi"/>
-          <w:color w:val="000000" w:themeColor="text1"/>
-          <w:szCs w:val="22"/>
-          <w:lang w:val="en" w:eastAsia="zh-CN"/>
-        </w:rPr>
-        <w:t>softmax</w:t>
-      </w:r>
-      <w:proofErr w:type="spellEnd"/>
-      <w:r>
-        <w:rPr>
-          <w:rFonts w:ascii="Garamond" w:hAnsi="Garamond" w:cstheme="minorHAnsi"/>
-          <w:color w:val="000000" w:themeColor="text1"/>
-          <w:szCs w:val="22"/>
-          <w:lang w:val="en" w:eastAsia="zh-CN"/>
-        </w:rPr>
-        <w:t xml:space="preserve"> activation function is performed to get the final output. Since it is a classification problem and the final layer is log </w:t>
-      </w:r>
-      <w:proofErr w:type="spellStart"/>
-      <w:r>
-        <w:rPr>
-          <w:rFonts w:ascii="Garamond" w:hAnsi="Garamond" w:cstheme="minorHAnsi"/>
-          <w:color w:val="000000" w:themeColor="text1"/>
-          <w:szCs w:val="22"/>
-          <w:lang w:val="en" w:eastAsia="zh-CN"/>
-        </w:rPr>
-        <w:t>softmax</w:t>
-      </w:r>
-      <w:proofErr w:type="spellEnd"/>
-      <w:r>
-        <w:rPr>
-          <w:rFonts w:ascii="Garamond" w:hAnsi="Garamond" w:cstheme="minorHAnsi"/>
-          <w:color w:val="000000" w:themeColor="text1"/>
-          <w:szCs w:val="22"/>
-          <w:lang w:val="en" w:eastAsia="zh-CN"/>
-        </w:rPr>
-        <w:t>, we use negative log likelihood as our loss function.</w:t>
+        <w:t>The first</w:t>
+      </w:r>
+      <w:r>
+        <w:rPr>
+          <w:rFonts w:ascii="Garamond" w:hAnsi="Garamond" w:cstheme="minorHAnsi"/>
+          <w:color w:val="000000" w:themeColor="text1"/>
+          <w:szCs w:val="22"/>
+          <w:lang w:val="en" w:eastAsia="zh-CN"/>
+        </w:rPr>
+        <w:t xml:space="preserve"> method we </w:t>
+      </w:r>
+      <w:r>
+        <w:rPr>
+          <w:rFonts w:ascii="Garamond" w:hAnsi="Garamond" w:cstheme="minorHAnsi"/>
+          <w:color w:val="000000" w:themeColor="text1"/>
+          <w:szCs w:val="22"/>
+          <w:lang w:val="en" w:eastAsia="zh-CN"/>
+        </w:rPr>
+        <w:t>are using</w:t>
+      </w:r>
+      <w:r>
+        <w:rPr>
+          <w:rFonts w:ascii="Garamond" w:hAnsi="Garamond" w:cstheme="minorHAnsi"/>
+          <w:color w:val="000000" w:themeColor="text1"/>
+          <w:szCs w:val="22"/>
+          <w:lang w:val="en" w:eastAsia="zh-CN"/>
+        </w:rPr>
+        <w:t xml:space="preserve"> here is </w:t>
+      </w:r>
+      <w:r>
+        <w:rPr>
+          <w:rFonts w:ascii="Garamond" w:hAnsi="Garamond" w:cstheme="minorHAnsi"/>
+          <w:color w:val="000000" w:themeColor="text1"/>
+          <w:szCs w:val="22"/>
+          <w:lang w:val="en" w:eastAsia="zh-CN"/>
+        </w:rPr>
+        <w:t>inspired by</w:t>
+      </w:r>
+      <w:r>
+        <w:rPr>
+          <w:rFonts w:ascii="Garamond" w:hAnsi="Garamond" w:cstheme="minorHAnsi"/>
+          <w:color w:val="000000" w:themeColor="text1"/>
+          <w:szCs w:val="22"/>
+          <w:lang w:val="en" w:eastAsia="zh-CN"/>
+        </w:rPr>
+        <w:t xml:space="preserve"> </w:t>
+      </w:r>
+      <w:r>
+        <w:rPr>
+          <w:rFonts w:ascii="Garamond" w:hAnsi="Garamond" w:cstheme="minorHAnsi"/>
+          <w:color w:val="000000" w:themeColor="text1"/>
+          <w:szCs w:val="22"/>
+          <w:lang w:val="en" w:eastAsia="zh-CN"/>
+        </w:rPr>
+        <w:t>Lai</w:t>
+      </w:r>
+      <w:r>
+        <w:rPr>
+          <w:rFonts w:ascii="Garamond" w:hAnsi="Garamond" w:cstheme="minorHAnsi"/>
+          <w:color w:val="000000" w:themeColor="text1"/>
+          <w:szCs w:val="22"/>
+          <w:lang w:val="en" w:eastAsia="zh-CN"/>
+        </w:rPr>
+        <w:t xml:space="preserve"> et al</w:t>
+      </w:r>
+      <w:r>
+        <w:rPr>
+          <w:rFonts w:ascii="Garamond" w:hAnsi="Garamond" w:cstheme="minorHAnsi"/>
+          <w:color w:val="000000" w:themeColor="text1"/>
+          <w:szCs w:val="22"/>
+          <w:vertAlign w:val="superscript"/>
+          <w:lang w:val="en" w:eastAsia="zh-CN"/>
+        </w:rPr>
+        <w:t>[1]</w:t>
+      </w:r>
+      <w:r>
+        <w:rPr>
+          <w:rFonts w:ascii="Garamond" w:hAnsi="Garamond" w:cstheme="minorHAnsi"/>
+          <w:color w:val="000000" w:themeColor="text1"/>
+          <w:szCs w:val="22"/>
+          <w:lang w:val="en" w:eastAsia="zh-CN"/>
+        </w:rPr>
+        <w:t xml:space="preserve">. </w:t>
+      </w:r>
+      <w:r>
+        <w:rPr>
+          <w:rFonts w:ascii="Garamond" w:hAnsi="Garamond" w:cstheme="minorHAnsi"/>
+          <w:color w:val="000000" w:themeColor="text1"/>
+          <w:szCs w:val="22"/>
+          <w:lang w:val="en" w:eastAsia="zh-CN"/>
+        </w:rPr>
+        <w:t xml:space="preserve">The representation here uses word embedding that </w:t>
+      </w:r>
+      <w:r>
+        <w:rPr>
+          <w:rFonts w:ascii="Garamond" w:hAnsi="Garamond" w:cstheme="minorHAnsi"/>
+          <w:color w:val="000000" w:themeColor="text1"/>
+          <w:szCs w:val="22"/>
+          <w:lang w:val="en" w:eastAsia="zh-CN"/>
+        </w:rPr>
+        <w:t xml:space="preserve">represents a given word by a vector of weights from a </w:t>
+      </w:r>
+      <w:r>
+        <w:rPr>
+          <w:rFonts w:ascii="Garamond" w:hAnsi="Garamond" w:cstheme="minorHAnsi"/>
+          <w:color w:val="000000" w:themeColor="text1"/>
+          <w:szCs w:val="22"/>
+          <w:lang w:val="en" w:eastAsia="zh-CN"/>
+        </w:rPr>
+        <w:t>pretrained mode</w:t>
+      </w:r>
+      <w:r>
+        <w:rPr>
+          <w:rFonts w:ascii="Garamond" w:hAnsi="Garamond" w:cstheme="minorHAnsi"/>
+          <w:color w:val="000000" w:themeColor="text1"/>
+          <w:szCs w:val="22"/>
+          <w:lang w:val="en" w:eastAsia="zh-CN"/>
+        </w:rPr>
+        <w:t xml:space="preserve">l that stands for the semantics information. </w:t>
+      </w:r>
+      <w:r>
+        <w:rPr>
+          <w:rFonts w:ascii="Garamond" w:hAnsi="Garamond" w:cstheme="minorHAnsi"/>
+          <w:color w:val="000000" w:themeColor="text1"/>
+          <w:szCs w:val="22"/>
+          <w:lang w:val="en" w:eastAsia="zh-CN"/>
+        </w:rPr>
+        <w:t xml:space="preserve">In our project </w:t>
+      </w:r>
+      <w:r>
+        <w:rPr>
+          <w:rFonts w:ascii="Garamond" w:hAnsi="Garamond" w:cstheme="minorHAnsi"/>
+          <w:color w:val="000000" w:themeColor="text1"/>
+          <w:szCs w:val="22"/>
+          <w:lang w:val="en" w:eastAsia="zh-CN"/>
+        </w:rPr>
+        <w:t>we do not train our own model from ground</w:t>
+      </w:r>
+      <w:r>
+        <w:rPr>
+          <w:rFonts w:ascii="Garamond" w:hAnsi="Garamond" w:cstheme="minorHAnsi"/>
+          <w:color w:val="000000" w:themeColor="text1"/>
+          <w:szCs w:val="22"/>
+          <w:lang w:val="en" w:eastAsia="zh-CN"/>
+        </w:rPr>
+        <w:t>, but</w:t>
+      </w:r>
+      <w:r>
+        <w:rPr>
+          <w:rFonts w:ascii="Garamond" w:hAnsi="Garamond" w:cstheme="minorHAnsi"/>
+          <w:color w:val="000000" w:themeColor="text1"/>
+          <w:szCs w:val="22"/>
+          <w:lang w:val="en" w:eastAsia="zh-CN"/>
+        </w:rPr>
+        <w:t xml:space="preserve"> use </w:t>
+      </w:r>
+      <w:r>
+        <w:rPr>
+          <w:rFonts w:ascii="Garamond" w:hAnsi="Garamond" w:cstheme="minorHAnsi"/>
+          <w:color w:val="000000" w:themeColor="text1"/>
+          <w:szCs w:val="22"/>
+          <w:lang w:val="en" w:eastAsia="zh-CN"/>
+        </w:rPr>
+        <w:t xml:space="preserve">the present Skip-tram </w:t>
+      </w:r>
+      <w:r>
+        <w:rPr>
+          <w:rFonts w:ascii="Garamond" w:hAnsi="Garamond" w:cstheme="minorHAnsi"/>
+          <w:color w:val="000000" w:themeColor="text1"/>
+          <w:szCs w:val="22"/>
+          <w:lang w:val="en" w:eastAsia="zh-CN"/>
+        </w:rPr>
+        <w:t>pretrained model</w:t>
+      </w:r>
+      <w:r>
+        <w:rPr>
+          <w:rFonts w:ascii="Garamond" w:hAnsi="Garamond" w:cstheme="minorHAnsi"/>
+          <w:color w:val="000000" w:themeColor="text1"/>
+          <w:szCs w:val="22"/>
+          <w:lang w:val="en" w:eastAsia="zh-CN"/>
+        </w:rPr>
+        <w:t>, which is the state-of-art in many NLP tasks</w:t>
+      </w:r>
+      <w:r>
+        <w:rPr>
+          <w:rFonts w:ascii="Garamond" w:hAnsi="Garamond" w:cstheme="minorHAnsi"/>
+          <w:color w:val="000000" w:themeColor="text1"/>
+          <w:szCs w:val="22"/>
+          <w:vertAlign w:val="superscript"/>
+          <w:lang w:val="en" w:eastAsia="zh-CN"/>
+        </w:rPr>
+        <w:t>[1]</w:t>
+      </w:r>
+      <w:r>
+        <w:rPr>
+          <w:rFonts w:ascii="Garamond" w:hAnsi="Garamond" w:cstheme="minorHAnsi"/>
+          <w:color w:val="000000" w:themeColor="text1"/>
+          <w:szCs w:val="22"/>
+          <w:lang w:val="en" w:eastAsia="zh-CN"/>
+        </w:rPr>
+        <w:t xml:space="preserve">. </w:t>
+      </w:r>
+      <w:r>
+        <w:rPr>
+          <w:rFonts w:ascii="Garamond" w:hAnsi="Garamond" w:cstheme="minorHAnsi"/>
+          <w:color w:val="000000" w:themeColor="text1"/>
+          <w:szCs w:val="22"/>
+          <w:lang w:val="en" w:eastAsia="zh-CN"/>
+        </w:rPr>
+        <w:t xml:space="preserve">The Skip-gram model trains the embeddings of words </w:t>
+      </w:r>
+      <m:oMath>
+        <m:sSub>
+          <m:sSubPr>
+            <m:ctrlPr>
+              <w:rPr>
+                <w:rFonts w:ascii="Cambria Math" w:hAnsi="Cambria Math" w:cstheme="minorHAnsi"/>
+                <w:i/>
+                <w:color w:val="000000" w:themeColor="text1"/>
+                <w:szCs w:val="22"/>
+                <w:lang w:val="en" w:eastAsia="zh-CN"/>
+              </w:rPr>
+            </m:ctrlPr>
+          </m:sSubPr>
+          <m:e>
+            <m:r>
+              <w:rPr>
+                <w:rFonts w:ascii="Cambria Math" w:hAnsi="Cambria Math" w:cstheme="minorHAnsi"/>
+                <w:color w:val="000000" w:themeColor="text1"/>
+                <w:szCs w:val="22"/>
+                <w:lang w:val="en" w:eastAsia="zh-CN"/>
+              </w:rPr>
+              <m:t>w</m:t>
+            </m:r>
+          </m:e>
+          <m:sub>
+            <m:r>
+              <w:rPr>
+                <w:rFonts w:ascii="Cambria Math" w:hAnsi="Cambria Math" w:cstheme="minorHAnsi"/>
+                <w:color w:val="000000" w:themeColor="text1"/>
+                <w:szCs w:val="22"/>
+                <w:lang w:val="en" w:eastAsia="zh-CN"/>
+              </w:rPr>
+              <m:t>1</m:t>
+            </m:r>
+          </m:sub>
+        </m:sSub>
+        <m:r>
+          <w:rPr>
+            <w:rFonts w:ascii="Cambria Math" w:hAnsi="Cambria Math" w:cstheme="minorHAnsi"/>
+            <w:color w:val="000000" w:themeColor="text1"/>
+            <w:szCs w:val="22"/>
+            <w:lang w:val="en" w:eastAsia="zh-CN"/>
+          </w:rPr>
+          <m:t xml:space="preserve">, </m:t>
+        </m:r>
+        <m:sSub>
+          <m:sSubPr>
+            <m:ctrlPr>
+              <w:rPr>
+                <w:rFonts w:ascii="Cambria Math" w:hAnsi="Cambria Math" w:cstheme="minorHAnsi"/>
+                <w:i/>
+                <w:color w:val="000000" w:themeColor="text1"/>
+                <w:szCs w:val="22"/>
+                <w:lang w:val="en" w:eastAsia="zh-CN"/>
+              </w:rPr>
+            </m:ctrlPr>
+          </m:sSubPr>
+          <m:e>
+            <m:r>
+              <w:rPr>
+                <w:rFonts w:ascii="Cambria Math" w:hAnsi="Cambria Math" w:cstheme="minorHAnsi"/>
+                <w:color w:val="000000" w:themeColor="text1"/>
+                <w:szCs w:val="22"/>
+                <w:lang w:val="en" w:eastAsia="zh-CN"/>
+              </w:rPr>
+              <m:t>w</m:t>
+            </m:r>
+          </m:e>
+          <m:sub>
+            <m:r>
+              <w:rPr>
+                <w:rFonts w:ascii="Cambria Math" w:hAnsi="Cambria Math" w:cstheme="minorHAnsi"/>
+                <w:color w:val="000000" w:themeColor="text1"/>
+                <w:szCs w:val="22"/>
+                <w:lang w:val="en" w:eastAsia="zh-CN"/>
+              </w:rPr>
+              <m:t>2</m:t>
+            </m:r>
+          </m:sub>
+        </m:sSub>
+        <m:r>
+          <w:rPr>
+            <w:rFonts w:ascii="Cambria Math" w:hAnsi="Cambria Math" w:cstheme="minorHAnsi"/>
+            <w:color w:val="000000" w:themeColor="text1"/>
+            <w:szCs w:val="22"/>
+            <w:lang w:val="en" w:eastAsia="zh-CN"/>
+          </w:rPr>
+          <m:t>, …</m:t>
+        </m:r>
+        <m:sSub>
+          <m:sSubPr>
+            <m:ctrlPr>
+              <w:rPr>
+                <w:rFonts w:ascii="Cambria Math" w:hAnsi="Cambria Math" w:cstheme="minorHAnsi"/>
+                <w:i/>
+                <w:color w:val="000000" w:themeColor="text1"/>
+                <w:szCs w:val="22"/>
+                <w:lang w:val="en" w:eastAsia="zh-CN"/>
+              </w:rPr>
+            </m:ctrlPr>
+          </m:sSubPr>
+          <m:e>
+            <m:r>
+              <w:rPr>
+                <w:rFonts w:ascii="Cambria Math" w:hAnsi="Cambria Math" w:cstheme="minorHAnsi"/>
+                <w:color w:val="000000" w:themeColor="text1"/>
+                <w:szCs w:val="22"/>
+                <w:lang w:val="en" w:eastAsia="zh-CN"/>
+              </w:rPr>
+              <m:t>w</m:t>
+            </m:r>
+          </m:e>
+          <m:sub>
+            <m:r>
+              <w:rPr>
+                <w:rFonts w:ascii="Cambria Math" w:hAnsi="Cambria Math" w:cstheme="minorHAnsi"/>
+                <w:color w:val="000000" w:themeColor="text1"/>
+                <w:szCs w:val="22"/>
+                <w:lang w:val="en" w:eastAsia="zh-CN"/>
+              </w:rPr>
+              <m:t>T</m:t>
+            </m:r>
+          </m:sub>
+        </m:sSub>
+        <m:r>
+          <w:rPr>
+            <w:rFonts w:ascii="Cambria Math" w:hAnsi="Cambria Math" w:cstheme="minorHAnsi"/>
+            <w:color w:val="000000" w:themeColor="text1"/>
+            <w:szCs w:val="22"/>
+            <w:lang w:val="en" w:eastAsia="zh-CN"/>
+          </w:rPr>
+          <m:t xml:space="preserve"> </m:t>
+        </m:r>
+      </m:oMath>
+      <w:r>
+        <w:rPr>
+          <w:rFonts w:ascii="Garamond" w:hAnsi="Garamond" w:cstheme="minorHAnsi"/>
+          <w:color w:val="000000" w:themeColor="text1"/>
+          <w:szCs w:val="22"/>
+          <w:lang w:val="en" w:eastAsia="zh-CN"/>
+        </w:rPr>
+        <w:t>by maximizing the average log probability,</w:t>
       </w:r>
     </w:p>
     <w:p>
       <w:pPr>
         <w:pStyle w:val="NormalWeb"/>
         <w:spacing w:before="0" w:beforeAutospacing="0" w:after="120" w:afterAutospacing="0" w:line="276" w:lineRule="auto"/>
-        <w:rPr>
-          <w:rFonts w:ascii="Garamond" w:hAnsi="Garamond" w:cstheme="minorHAnsi"/>
-          <w:color w:val="000000" w:themeColor="text1"/>
-          <w:szCs w:val="22"/>
-          <w:lang w:val="en" w:eastAsia="zh-CN"/>
-        </w:rPr>
-      </w:pPr>
-      <w:r>
-        <w:rPr>
-          <w:rFonts w:ascii="Garamond" w:hAnsi="Garamond" w:cstheme="minorHAnsi"/>
-          <w:color w:val="000000" w:themeColor="text1"/>
-          <w:szCs w:val="22"/>
-          <w:lang w:val="en" w:eastAsia="zh-CN"/>
-        </w:rPr>
-        <w:t xml:space="preserve">The second method we used here is given by </w:t>
-      </w:r>
-      <w:r>
-        <w:rPr>
-          <w:rFonts w:ascii="Garamond" w:hAnsi="Garamond" w:cstheme="minorHAnsi"/>
-          <w:color w:val="000000" w:themeColor="text1"/>
-          <w:szCs w:val="22"/>
-          <w:lang w:val="en" w:eastAsia="zh-CN"/>
-        </w:rPr>
-        <w:t>Zhang</w:t>
-      </w:r>
-      <w:r>
-        <w:rPr>
-          <w:rFonts w:ascii="Garamond" w:hAnsi="Garamond" w:cstheme="minorHAnsi"/>
-          <w:color w:val="000000" w:themeColor="text1"/>
-          <w:szCs w:val="22"/>
-          <w:lang w:val="en" w:eastAsia="zh-CN"/>
-        </w:rPr>
-        <w:t xml:space="preserve"> et al</w:t>
-      </w:r>
-      <w:r>
-        <w:rPr>
-          <w:rFonts w:ascii="Garamond" w:hAnsi="Garamond" w:cstheme="minorHAnsi"/>
-          <w:color w:val="000000" w:themeColor="text1"/>
-          <w:szCs w:val="22"/>
-          <w:vertAlign w:val="superscript"/>
-          <w:lang w:val="en" w:eastAsia="zh-CN"/>
-        </w:rPr>
-        <w:t>[2</w:t>
-      </w:r>
-      <w:r>
-        <w:rPr>
-          <w:rFonts w:ascii="Garamond" w:hAnsi="Garamond" w:cstheme="minorHAnsi"/>
-          <w:color w:val="000000" w:themeColor="text1"/>
-          <w:szCs w:val="22"/>
-          <w:vertAlign w:val="superscript"/>
-          <w:lang w:val="en" w:eastAsia="zh-CN"/>
-        </w:rPr>
-        <w:t>]</w:t>
-      </w:r>
-      <w:r>
-        <w:rPr>
-          <w:rFonts w:ascii="Garamond" w:hAnsi="Garamond" w:cstheme="minorHAnsi"/>
-          <w:color w:val="000000" w:themeColor="text1"/>
-          <w:szCs w:val="22"/>
-          <w:lang w:val="en" w:eastAsia="zh-CN"/>
-        </w:rPr>
-        <w:t>.</w:t>
-      </w:r>
-      <w:r>
-        <w:rPr>
-          <w:rFonts w:ascii="Garamond" w:hAnsi="Garamond" w:cstheme="minorHAnsi"/>
-          <w:color w:val="000000" w:themeColor="text1"/>
-          <w:szCs w:val="22"/>
-          <w:lang w:val="en" w:eastAsia="zh-CN"/>
-        </w:rPr>
-        <w:t xml:space="preserve"> </w:t>
-      </w:r>
-      <w:r>
-        <w:rPr>
-          <w:rFonts w:ascii="Garamond" w:hAnsi="Garamond" w:cstheme="minorHAnsi"/>
-          <w:color w:val="000000" w:themeColor="text1"/>
-          <w:szCs w:val="22"/>
-          <w:lang w:val="en" w:eastAsia="zh-CN"/>
-        </w:rPr>
-        <w:t>The represen</w:t>
-      </w:r>
-      <w:r>
-        <w:rPr>
-          <w:rFonts w:ascii="Garamond" w:hAnsi="Garamond" w:cstheme="minorHAnsi"/>
-          <w:color w:val="000000" w:themeColor="text1"/>
-          <w:szCs w:val="22"/>
-          <w:lang w:val="en" w:eastAsia="zh-CN"/>
-        </w:rPr>
-        <w:t>tation her</w:t>
-      </w:r>
-      <w:r>
-        <w:rPr>
-          <w:rFonts w:ascii="Garamond" w:hAnsi="Garamond" w:cstheme="minorHAnsi"/>
-          <w:color w:val="000000" w:themeColor="text1"/>
-          <w:szCs w:val="22"/>
-          <w:lang w:val="en" w:eastAsia="zh-CN"/>
-        </w:rPr>
-        <w:t xml:space="preserve">e is character level. For each </w:t>
-      </w:r>
-      <w:r>
-        <w:rPr>
-          <w:rFonts w:ascii="Garamond" w:hAnsi="Garamond" w:cstheme="minorHAnsi"/>
-          <w:color w:val="000000" w:themeColor="text1"/>
-          <w:szCs w:val="22"/>
-          <w:lang w:val="en" w:eastAsia="zh-CN"/>
-        </w:rPr>
-        <w:t xml:space="preserve">given text, it forms </w:t>
-      </w:r>
-      <w:r>
-        <w:rPr>
-          <w:rFonts w:ascii="Garamond" w:hAnsi="Garamond" w:cstheme="minorHAnsi"/>
-          <w:color w:val="000000" w:themeColor="text1"/>
-          <w:szCs w:val="22"/>
-          <w:lang w:val="en" w:eastAsia="zh-CN"/>
-        </w:rPr>
-        <w:t>a fixed size binary matrix that each column is one hot vector with one for the character’s index in a given alphabet and zero otherwise.</w:t>
+        <w:jc w:val="center"/>
+        <w:rPr>
+          <w:rFonts w:ascii="Garamond" w:hAnsi="Garamond" w:cstheme="minorHAnsi"/>
+          <w:color w:val="000000" w:themeColor="text1"/>
+          <w:szCs w:val="22"/>
+          <w:lang w:val="en" w:eastAsia="zh-CN"/>
+        </w:rPr>
+      </w:pPr>
+      <w:r>
+        <w:rPr>
+          <w:rFonts w:ascii="Garamond" w:hAnsi="Garamond" w:cstheme="minorHAnsi"/>
+          <w:color w:val="000000" w:themeColor="text1"/>
+          <w:szCs w:val="22"/>
+          <w:lang w:val="en" w:eastAsia="zh-CN"/>
+        </w:rPr>
+        <w:drawing>
+          <wp:inline distT="0" distB="0" distL="0" distR="0" wp14:anchorId="6D5FBEEC" wp14:editId="36C49825">
+            <wp:extent cx="2352430" cy="994259"/>
+            <wp:effectExtent l="0" t="0" r="0" b="0"/>
+            <wp:docPr id="1" name="Picture 1"/>
+            <wp:cNvGraphicFramePr>
+              <a:graphicFrameLocks xmlns:a="http://schemas.openxmlformats.org/drawingml/2006/main" noChangeAspect="1"/>
+            </wp:cNvGraphicFramePr>
+            <a:graphic xmlns:a="http://schemas.openxmlformats.org/drawingml/2006/main">
+              <a:graphicData uri="http://schemas.openxmlformats.org/drawingml/2006/picture">
+                <pic:pic xmlns:pic="http://schemas.openxmlformats.org/drawingml/2006/picture">
+                  <pic:nvPicPr>
+                    <pic:cNvPr id="1" name=""/>
+                    <pic:cNvPicPr/>
+                  </pic:nvPicPr>
+                  <pic:blipFill>
+                    <a:blip r:embed="rId8"/>
+                    <a:stretch>
+                      <a:fillRect/>
+                    </a:stretch>
+                  </pic:blipFill>
+                  <pic:spPr>
+                    <a:xfrm>
+                      <a:off x="0" y="0"/>
+                      <a:ext cx="2400152" cy="1014429"/>
+                    </a:xfrm>
+                    <a:prstGeom prst="rect">
+                      <a:avLst/>
+                    </a:prstGeom>
+                  </pic:spPr>
+                </pic:pic>
+              </a:graphicData>
+            </a:graphic>
+          </wp:inline>
+        </w:drawing>
       </w:r>
     </w:p>
     <w:p>
@@ -612,6 +952,186 @@
           <w:rFonts w:ascii="Garamond" w:hAnsi="Garamond" w:cstheme="minorHAnsi"/>
           <w:color w:val="000000" w:themeColor="text1"/>
           <w:szCs w:val="22"/>
+          <w:lang w:val="en" w:eastAsia="zh-CN"/>
+        </w:rPr>
+      </w:pPr>
+      <w:r>
+        <w:rPr>
+          <w:rFonts w:ascii="Garamond" w:hAnsi="Garamond" w:cstheme="minorHAnsi"/>
+          <w:b/>
+          <w:color w:val="000000" w:themeColor="text1"/>
+          <w:szCs w:val="22"/>
+          <w:lang w:val="en" w:eastAsia="zh-CN"/>
+        </w:rPr>
+        <w:t>Architecture</w:t>
+      </w:r>
+      <w:r>
+        <w:rPr>
+          <w:rFonts w:ascii="Garamond" w:hAnsi="Garamond" w:cstheme="minorHAnsi"/>
+          <w:color w:val="000000" w:themeColor="text1"/>
+          <w:szCs w:val="22"/>
+          <w:lang w:val="en" w:eastAsia="zh-CN"/>
+        </w:rPr>
+        <w:t xml:space="preserve"> </w:t>
+      </w:r>
+      <w:r>
+        <w:rPr>
+          <w:rFonts w:ascii="Garamond" w:hAnsi="Garamond" w:cstheme="minorHAnsi"/>
+          <w:color w:val="000000" w:themeColor="text1"/>
+          <w:szCs w:val="22"/>
+          <w:lang w:val="en" w:eastAsia="zh-CN"/>
+        </w:rPr>
+        <w:t xml:space="preserve">Figure 1. Shows </w:t>
+      </w:r>
+      <w:r>
+        <w:rPr>
+          <w:rFonts w:ascii="Garamond" w:hAnsi="Garamond" w:cstheme="minorHAnsi"/>
+          <w:color w:val="000000" w:themeColor="text1"/>
+          <w:szCs w:val="22"/>
+          <w:lang w:val="en" w:eastAsia="zh-CN"/>
+        </w:rPr>
+        <w:t>the architecture of the W</w:t>
+      </w:r>
+      <w:r>
+        <w:rPr>
+          <w:rFonts w:ascii="Garamond" w:hAnsi="Garamond" w:cstheme="minorHAnsi"/>
+          <w:color w:val="000000" w:themeColor="text1"/>
+          <w:szCs w:val="22"/>
+          <w:lang w:val="en" w:eastAsia="zh-CN"/>
+        </w:rPr>
+        <w:t>ord-level RNN, which</w:t>
+      </w:r>
+      <w:r>
+        <w:rPr>
+          <w:rFonts w:ascii="Garamond" w:hAnsi="Garamond" w:cstheme="minorHAnsi"/>
+          <w:color w:val="000000" w:themeColor="text1"/>
+          <w:szCs w:val="22"/>
+          <w:lang w:val="en" w:eastAsia="zh-CN"/>
+        </w:rPr>
+        <w:t xml:space="preserve"> consists of several components. The first one is a bidirectional recurrent network, </w:t>
+      </w:r>
+      <w:r>
+        <w:rPr>
+          <w:rFonts w:ascii="Garamond" w:hAnsi="Garamond" w:cstheme="minorHAnsi"/>
+          <w:color w:val="000000" w:themeColor="text1"/>
+          <w:szCs w:val="22"/>
+          <w:lang w:val="en" w:eastAsia="zh-CN"/>
+        </w:rPr>
+        <w:t>where</w:t>
+      </w:r>
+      <w:r>
+        <w:rPr>
+          <w:rFonts w:ascii="Garamond" w:hAnsi="Garamond" w:cstheme="minorHAnsi"/>
+          <w:color w:val="000000" w:themeColor="text1"/>
+          <w:szCs w:val="22"/>
+          <w:lang w:val="en" w:eastAsia="zh-CN"/>
+        </w:rPr>
+        <w:t xml:space="preserve"> the sequence input is the sequence of word embeddings given by the text, and the hidden variables stand for left and right contextual information correspondingly. </w:t>
+      </w:r>
+      <w:r>
+        <w:rPr>
+          <w:rFonts w:ascii="Garamond" w:hAnsi="Garamond" w:cstheme="minorHAnsi"/>
+          <w:color w:val="000000" w:themeColor="text1"/>
+          <w:szCs w:val="22"/>
+          <w:lang w:val="en" w:eastAsia="zh-CN"/>
+        </w:rPr>
+        <w:t xml:space="preserve">Then we stack the corresponding left and right contextual hidden variables with the input and form a feature vector. </w:t>
+      </w:r>
+      <w:r>
+        <w:rPr>
+          <w:rFonts w:ascii="Garamond" w:hAnsi="Garamond" w:cstheme="minorHAnsi"/>
+          <w:color w:val="000000" w:themeColor="text1"/>
+          <w:szCs w:val="22"/>
+          <w:lang w:val="en" w:eastAsia="zh-CN"/>
+        </w:rPr>
+        <w:t xml:space="preserve">Then a fully connected layer connect the </w:t>
+      </w:r>
+      <w:r>
+        <w:rPr>
+          <w:rFonts w:ascii="Garamond" w:hAnsi="Garamond" w:cstheme="minorHAnsi"/>
+          <w:color w:val="000000" w:themeColor="text1"/>
+          <w:szCs w:val="22"/>
+          <w:lang w:val="en" w:eastAsia="zh-CN"/>
+        </w:rPr>
+        <w:lastRenderedPageBreak/>
+        <w:t xml:space="preserve">feature vector to a hidden layer and a max pooling layer is performed to capture the max responses at each position. The output is same size with the classes’ number and a </w:t>
+      </w:r>
+      <w:r>
+        <w:rPr>
+          <w:rFonts w:ascii="Garamond" w:hAnsi="Garamond" w:cstheme="minorHAnsi"/>
+          <w:color w:val="000000" w:themeColor="text1"/>
+          <w:szCs w:val="22"/>
+          <w:lang w:val="en" w:eastAsia="zh-CN"/>
+        </w:rPr>
+        <w:t>log softmax activation function is performed to get the final output. Since it is a classification problem and the final layer is log softmax, we use negative log likelihood as our loss function.</w:t>
+      </w:r>
+    </w:p>
+    <w:p>
+      <w:pPr>
+        <w:pStyle w:val="NormalWeb"/>
+        <w:spacing w:before="0" w:beforeAutospacing="0" w:after="120" w:afterAutospacing="0" w:line="276" w:lineRule="auto"/>
+        <w:jc w:val="center"/>
+        <w:rPr>
+          <w:rFonts w:ascii="Garamond" w:hAnsi="Garamond" w:cstheme="minorHAnsi"/>
+          <w:color w:val="000000" w:themeColor="text1"/>
+          <w:szCs w:val="22"/>
+          <w:lang w:val="en" w:eastAsia="zh-CN"/>
+        </w:rPr>
+      </w:pPr>
+      <w:r>
+        <w:rPr>
+          <w:rFonts w:ascii="Garamond" w:hAnsi="Garamond" w:cstheme="minorHAnsi"/>
+          <w:color w:val="000000" w:themeColor="text1"/>
+          <w:szCs w:val="22"/>
+          <w:lang w:val="en" w:eastAsia="zh-CN"/>
+        </w:rPr>
+        <w:drawing>
+          <wp:inline distT="0" distB="0" distL="0" distR="0" wp14:anchorId="1BD8EDF6" wp14:editId="743AFD68">
+            <wp:extent cx="5572369" cy="2282528"/>
+            <wp:effectExtent l="0" t="0" r="3175" b="3810"/>
+            <wp:docPr id="2" name="Picture 2"/>
+            <wp:cNvGraphicFramePr>
+              <a:graphicFrameLocks xmlns:a="http://schemas.openxmlformats.org/drawingml/2006/main" noChangeAspect="1"/>
+            </wp:cNvGraphicFramePr>
+            <a:graphic xmlns:a="http://schemas.openxmlformats.org/drawingml/2006/main">
+              <a:graphicData uri="http://schemas.openxmlformats.org/drawingml/2006/picture">
+                <pic:pic xmlns:pic="http://schemas.openxmlformats.org/drawingml/2006/picture">
+                  <pic:nvPicPr>
+                    <pic:cNvPr id="1" name=""/>
+                    <pic:cNvPicPr/>
+                  </pic:nvPicPr>
+                  <pic:blipFill>
+                    <a:blip r:embed="rId9"/>
+                    <a:stretch>
+                      <a:fillRect/>
+                    </a:stretch>
+                  </pic:blipFill>
+                  <pic:spPr>
+                    <a:xfrm>
+                      <a:off x="0" y="0"/>
+                      <a:ext cx="5592200" cy="2290651"/>
+                    </a:xfrm>
+                    <a:prstGeom prst="rect">
+                      <a:avLst/>
+                    </a:prstGeom>
+                  </pic:spPr>
+                </pic:pic>
+              </a:graphicData>
+            </a:graphic>
+          </wp:inline>
+        </w:drawing>
+      </w:r>
+    </w:p>
+    <w:p>
+      <w:pPr>
+        <w:pStyle w:val="NormalWeb"/>
+        <w:spacing w:before="0" w:beforeAutospacing="0" w:after="120" w:afterAutospacing="0" w:line="276" w:lineRule="auto"/>
+        <w:jc w:val="center"/>
+        <w:rPr>
+          <w:rFonts w:ascii="Garamond" w:hAnsi="Garamond" w:cstheme="minorHAnsi"/>
+          <w:color w:val="000000" w:themeColor="text1"/>
+          <w:sz w:val="21"/>
+          <w:szCs w:val="22"/>
           <w:lang w:eastAsia="zh-CN"/>
         </w:rPr>
       </w:pPr>
@@ -619,11 +1139,467 @@
         <w:rPr>
           <w:rFonts w:ascii="Garamond" w:hAnsi="Garamond" w:cstheme="minorHAnsi"/>
           <w:color w:val="000000" w:themeColor="text1"/>
-          <w:szCs w:val="22"/>
-          <w:lang w:val="en" w:eastAsia="zh-CN"/>
-        </w:rPr>
-        <w:lastRenderedPageBreak/>
-        <w:t xml:space="preserve">The architecture is similar to </w:t>
+          <w:sz w:val="21"/>
+          <w:szCs w:val="22"/>
+          <w:lang w:eastAsia="zh-CN"/>
+        </w:rPr>
+        <w:t>Fig 1. Architecture of the Word-level RNN</w:t>
+      </w:r>
+    </w:p>
+    <w:p>
+      <w:pPr>
+        <w:pStyle w:val="NormalWeb"/>
+        <w:numPr>
+          <w:ilvl w:val="0"/>
+          <w:numId w:val="12"/>
+        </w:numPr>
+        <w:spacing w:before="0" w:beforeAutospacing="0" w:after="120" w:afterAutospacing="0" w:line="276" w:lineRule="auto"/>
+        <w:rPr>
+          <w:rFonts w:ascii="Garamond" w:hAnsi="Garamond" w:cstheme="minorHAnsi"/>
+          <w:color w:val="000000" w:themeColor="text1"/>
+          <w:szCs w:val="22"/>
+          <w:lang w:val="en" w:eastAsia="zh-CN"/>
+        </w:rPr>
+      </w:pPr>
+      <w:r>
+        <w:rPr>
+          <w:rFonts w:ascii="Garamond" w:hAnsi="Garamond" w:cstheme="minorHAnsi"/>
+          <w:color w:val="000000" w:themeColor="text1"/>
+          <w:szCs w:val="22"/>
+          <w:lang w:val="en" w:eastAsia="zh-CN"/>
+        </w:rPr>
+        <w:t>Character-level RNN</w:t>
+      </w:r>
+    </w:p>
+    <w:p>
+      <w:pPr>
+        <w:pStyle w:val="NormalWeb"/>
+        <w:spacing w:before="0" w:beforeAutospacing="0" w:after="120" w:afterAutospacing="0" w:line="276" w:lineRule="auto"/>
+        <w:rPr>
+          <w:rFonts w:ascii="Garamond" w:hAnsi="Garamond" w:cstheme="minorHAnsi"/>
+          <w:color w:val="000000" w:themeColor="text1"/>
+          <w:szCs w:val="22"/>
+          <w:lang w:val="en" w:eastAsia="zh-CN"/>
+        </w:rPr>
+      </w:pPr>
+      <w:r>
+        <w:rPr>
+          <w:rFonts w:ascii="Garamond" w:hAnsi="Garamond" w:cstheme="minorHAnsi"/>
+          <w:b/>
+          <w:color w:val="000000" w:themeColor="text1"/>
+          <w:szCs w:val="22"/>
+          <w:lang w:eastAsia="zh-CN"/>
+        </w:rPr>
+        <w:t xml:space="preserve">Character </w:t>
+      </w:r>
+      <w:r>
+        <w:rPr>
+          <w:rFonts w:ascii="Garamond" w:hAnsi="Garamond" w:cstheme="minorHAnsi"/>
+          <w:b/>
+          <w:color w:val="000000" w:themeColor="text1"/>
+          <w:szCs w:val="22"/>
+          <w:lang w:eastAsia="zh-CN"/>
+        </w:rPr>
+        <w:t>quantization</w:t>
+      </w:r>
+      <w:r>
+        <w:rPr>
+          <w:rFonts w:ascii="Garamond" w:hAnsi="Garamond" w:cstheme="minorHAnsi"/>
+          <w:color w:val="000000" w:themeColor="text1"/>
+          <w:szCs w:val="22"/>
+          <w:lang w:val="en" w:eastAsia="zh-CN"/>
+        </w:rPr>
+        <w:t xml:space="preserve"> </w:t>
+      </w:r>
+      <w:r>
+        <w:rPr>
+          <w:rFonts w:ascii="Garamond" w:hAnsi="Garamond" w:cstheme="minorHAnsi"/>
+          <w:color w:val="000000" w:themeColor="text1"/>
+          <w:szCs w:val="22"/>
+          <w:lang w:val="en" w:eastAsia="zh-CN"/>
+        </w:rPr>
+        <w:t xml:space="preserve">The second method we used here is </w:t>
+      </w:r>
+      <w:r>
+        <w:rPr>
+          <w:rFonts w:ascii="Garamond" w:hAnsi="Garamond" w:cstheme="minorHAnsi"/>
+          <w:color w:val="000000" w:themeColor="text1"/>
+          <w:szCs w:val="22"/>
+          <w:lang w:eastAsia="zh-CN"/>
+        </w:rPr>
+        <w:t>designed</w:t>
+      </w:r>
+      <w:r>
+        <w:rPr>
+          <w:rFonts w:ascii="Garamond" w:hAnsi="Garamond" w:cstheme="minorHAnsi" w:hint="eastAsia"/>
+          <w:color w:val="000000" w:themeColor="text1"/>
+          <w:szCs w:val="22"/>
+          <w:lang w:val="en" w:eastAsia="zh-CN"/>
+        </w:rPr>
+        <w:t xml:space="preserve"> </w:t>
+      </w:r>
+      <w:r>
+        <w:rPr>
+          <w:rFonts w:ascii="Garamond" w:hAnsi="Garamond" w:cstheme="minorHAnsi"/>
+          <w:color w:val="000000" w:themeColor="text1"/>
+          <w:szCs w:val="22"/>
+          <w:lang w:val="en" w:eastAsia="zh-CN"/>
+        </w:rPr>
+        <w:t>from</w:t>
+      </w:r>
+      <w:r>
+        <w:rPr>
+          <w:rFonts w:ascii="Garamond" w:hAnsi="Garamond" w:cstheme="minorHAnsi"/>
+          <w:color w:val="000000" w:themeColor="text1"/>
+          <w:szCs w:val="22"/>
+          <w:lang w:val="en" w:eastAsia="zh-CN"/>
+        </w:rPr>
+        <w:t xml:space="preserve"> </w:t>
+      </w:r>
+      <w:r>
+        <w:rPr>
+          <w:rFonts w:ascii="Garamond" w:hAnsi="Garamond" w:cstheme="minorHAnsi"/>
+          <w:color w:val="000000" w:themeColor="text1"/>
+          <w:szCs w:val="22"/>
+          <w:lang w:val="en" w:eastAsia="zh-CN"/>
+        </w:rPr>
+        <w:t>Zhang</w:t>
+      </w:r>
+      <w:r>
+        <w:rPr>
+          <w:rFonts w:ascii="Garamond" w:hAnsi="Garamond" w:cstheme="minorHAnsi"/>
+          <w:color w:val="000000" w:themeColor="text1"/>
+          <w:szCs w:val="22"/>
+          <w:lang w:val="en" w:eastAsia="zh-CN"/>
+        </w:rPr>
+        <w:t xml:space="preserve"> et al</w:t>
+      </w:r>
+      <w:r>
+        <w:rPr>
+          <w:rFonts w:ascii="Garamond" w:hAnsi="Garamond" w:cstheme="minorHAnsi"/>
+          <w:color w:val="000000" w:themeColor="text1"/>
+          <w:szCs w:val="22"/>
+          <w:vertAlign w:val="superscript"/>
+          <w:lang w:val="en" w:eastAsia="zh-CN"/>
+        </w:rPr>
+        <w:t>[2]</w:t>
+      </w:r>
+      <w:r>
+        <w:rPr>
+          <w:rFonts w:ascii="Garamond" w:hAnsi="Garamond" w:cstheme="minorHAnsi"/>
+          <w:color w:val="000000" w:themeColor="text1"/>
+          <w:szCs w:val="22"/>
+          <w:lang w:val="en" w:eastAsia="zh-CN"/>
+        </w:rPr>
+        <w:t>.</w:t>
+      </w:r>
+      <w:r>
+        <w:rPr>
+          <w:rFonts w:ascii="Garamond" w:hAnsi="Garamond" w:cstheme="minorHAnsi"/>
+          <w:color w:val="000000" w:themeColor="text1"/>
+          <w:szCs w:val="22"/>
+          <w:lang w:val="en" w:eastAsia="zh-CN"/>
+        </w:rPr>
+        <w:t xml:space="preserve"> </w:t>
+      </w:r>
+      <w:r>
+        <w:rPr>
+          <w:rFonts w:ascii="Garamond" w:hAnsi="Garamond" w:cstheme="minorHAnsi"/>
+          <w:color w:val="000000" w:themeColor="text1"/>
+          <w:szCs w:val="22"/>
+          <w:lang w:val="en" w:eastAsia="zh-CN"/>
+        </w:rPr>
+        <w:t>The represen</w:t>
+      </w:r>
+      <w:r>
+        <w:rPr>
+          <w:rFonts w:ascii="Garamond" w:hAnsi="Garamond" w:cstheme="minorHAnsi"/>
+          <w:color w:val="000000" w:themeColor="text1"/>
+          <w:szCs w:val="22"/>
+          <w:lang w:val="en" w:eastAsia="zh-CN"/>
+        </w:rPr>
+        <w:t>tation her</w:t>
+      </w:r>
+      <w:r>
+        <w:rPr>
+          <w:rFonts w:ascii="Garamond" w:hAnsi="Garamond" w:cstheme="minorHAnsi"/>
+          <w:color w:val="000000" w:themeColor="text1"/>
+          <w:szCs w:val="22"/>
+          <w:lang w:val="en" w:eastAsia="zh-CN"/>
+        </w:rPr>
+        <w:t xml:space="preserve">e is character level. For each </w:t>
+      </w:r>
+      <w:r>
+        <w:rPr>
+          <w:rFonts w:ascii="Garamond" w:hAnsi="Garamond" w:cstheme="minorHAnsi"/>
+          <w:color w:val="000000" w:themeColor="text1"/>
+          <w:szCs w:val="22"/>
+          <w:lang w:val="en" w:eastAsia="zh-CN"/>
+        </w:rPr>
+        <w:t xml:space="preserve">given text, it forms </w:t>
+      </w:r>
+      <w:r>
+        <w:rPr>
+          <w:rFonts w:ascii="Garamond" w:hAnsi="Garamond" w:cstheme="minorHAnsi"/>
+          <w:color w:val="000000" w:themeColor="text1"/>
+          <w:szCs w:val="22"/>
+          <w:lang w:val="en" w:eastAsia="zh-CN"/>
+        </w:rPr>
+        <w:t xml:space="preserve">a fixed size binary matrix that each column is one hot vector </w:t>
+      </w:r>
+      <w:r>
+        <w:rPr>
+          <w:rFonts w:ascii="Garamond" w:hAnsi="Garamond" w:cstheme="minorHAnsi"/>
+          <w:color w:val="000000" w:themeColor="text1"/>
+          <w:szCs w:val="22"/>
+          <w:lang w:val="en" w:eastAsia="zh-CN"/>
+        </w:rPr>
+        <w:t>size 1-of-</w:t>
+      </w:r>
+      <m:oMath>
+        <m:r>
+          <w:rPr>
+            <w:rFonts w:ascii="Cambria Math" w:hAnsi="Cambria Math" w:cstheme="minorHAnsi"/>
+            <w:color w:val="000000" w:themeColor="text1"/>
+            <w:szCs w:val="22"/>
+            <w:lang w:val="en" w:eastAsia="zh-CN"/>
+          </w:rPr>
+          <m:t>m</m:t>
+        </m:r>
+      </m:oMath>
+      <w:r>
+        <w:rPr>
+          <w:rFonts w:ascii="Garamond" w:hAnsi="Garamond" w:cstheme="minorHAnsi"/>
+          <w:color w:val="000000" w:themeColor="text1"/>
+          <w:szCs w:val="22"/>
+          <w:lang w:val="en" w:eastAsia="zh-CN"/>
+        </w:rPr>
+        <w:t xml:space="preserve"> </w:t>
+      </w:r>
+      <w:r>
+        <w:rPr>
+          <w:rFonts w:ascii="Garamond" w:hAnsi="Garamond" w:cstheme="minorHAnsi"/>
+          <w:color w:val="000000" w:themeColor="text1"/>
+          <w:szCs w:val="22"/>
+          <w:lang w:val="en" w:eastAsia="zh-CN"/>
+        </w:rPr>
+        <w:t>with one for the character’s index in a gi</w:t>
+      </w:r>
+      <w:r>
+        <w:rPr>
+          <w:rFonts w:ascii="Garamond" w:hAnsi="Garamond" w:cstheme="minorHAnsi"/>
+          <w:color w:val="000000" w:themeColor="text1"/>
+          <w:szCs w:val="22"/>
+          <w:lang w:val="en" w:eastAsia="zh-CN"/>
+        </w:rPr>
+        <w:t xml:space="preserve">ven alphabet and zero otherwise; and the total row number is fixed to </w:t>
+      </w:r>
+      <m:oMath>
+        <m:sSub>
+          <m:sSubPr>
+            <m:ctrlPr>
+              <w:rPr>
+                <w:rFonts w:ascii="Cambria Math" w:hAnsi="Cambria Math" w:cstheme="minorHAnsi"/>
+                <w:i/>
+                <w:color w:val="000000" w:themeColor="text1"/>
+                <w:szCs w:val="22"/>
+                <w:lang w:val="en" w:eastAsia="zh-CN"/>
+              </w:rPr>
+            </m:ctrlPr>
+          </m:sSubPr>
+          <m:e>
+            <m:r>
+              <w:rPr>
+                <w:rFonts w:ascii="Cambria Math" w:hAnsi="Cambria Math" w:cstheme="minorHAnsi"/>
+                <w:color w:val="000000" w:themeColor="text1"/>
+                <w:szCs w:val="22"/>
+                <w:lang w:val="en" w:eastAsia="zh-CN"/>
+              </w:rPr>
+              <m:t>l</m:t>
+            </m:r>
+          </m:e>
+          <m:sub>
+            <m:r>
+              <w:rPr>
+                <w:rFonts w:ascii="Cambria Math" w:hAnsi="Cambria Math" w:cstheme="minorHAnsi"/>
+                <w:color w:val="000000" w:themeColor="text1"/>
+                <w:szCs w:val="22"/>
+                <w:lang w:val="en" w:eastAsia="zh-CN"/>
+              </w:rPr>
+              <m:t>0</m:t>
+            </m:r>
+          </m:sub>
+        </m:sSub>
+      </m:oMath>
+      <w:r>
+        <w:rPr>
+          <w:rFonts w:ascii="Garamond" w:hAnsi="Garamond" w:cstheme="minorHAnsi"/>
+          <w:color w:val="000000" w:themeColor="text1"/>
+          <w:szCs w:val="22"/>
+          <w:lang w:val="en" w:eastAsia="zh-CN"/>
+        </w:rPr>
+        <w:t xml:space="preserve">, any character exceeding length </w:t>
+      </w:r>
+      <m:oMath>
+        <m:sSub>
+          <m:sSubPr>
+            <m:ctrlPr>
+              <w:rPr>
+                <w:rFonts w:ascii="Cambria Math" w:hAnsi="Cambria Math" w:cstheme="minorHAnsi"/>
+                <w:i/>
+                <w:color w:val="000000" w:themeColor="text1"/>
+                <w:szCs w:val="22"/>
+                <w:lang w:val="en" w:eastAsia="zh-CN"/>
+              </w:rPr>
+            </m:ctrlPr>
+          </m:sSubPr>
+          <m:e>
+            <m:r>
+              <w:rPr>
+                <w:rFonts w:ascii="Cambria Math" w:hAnsi="Cambria Math" w:cstheme="minorHAnsi"/>
+                <w:color w:val="000000" w:themeColor="text1"/>
+                <w:szCs w:val="22"/>
+                <w:lang w:val="en" w:eastAsia="zh-CN"/>
+              </w:rPr>
+              <m:t>l</m:t>
+            </m:r>
+          </m:e>
+          <m:sub>
+            <m:r>
+              <w:rPr>
+                <w:rFonts w:ascii="Cambria Math" w:hAnsi="Cambria Math" w:cstheme="minorHAnsi"/>
+                <w:color w:val="000000" w:themeColor="text1"/>
+                <w:szCs w:val="22"/>
+                <w:lang w:val="en" w:eastAsia="zh-CN"/>
+              </w:rPr>
+              <m:t>0</m:t>
+            </m:r>
+          </m:sub>
+        </m:sSub>
+      </m:oMath>
+      <w:r>
+        <w:rPr>
+          <w:rFonts w:ascii="Garamond" w:hAnsi="Garamond" w:cstheme="minorHAnsi"/>
+          <w:color w:val="000000" w:themeColor="text1"/>
+          <w:szCs w:val="22"/>
+          <w:lang w:val="en" w:eastAsia="zh-CN"/>
+        </w:rPr>
+        <w:t xml:space="preserve"> is ignored. Thus, the sequence of characters is transformed to a sequence of such </w:t>
+      </w:r>
+      <m:oMath>
+        <m:r>
+          <w:rPr>
+            <w:rFonts w:ascii="Cambria Math" w:hAnsi="Cambria Math" w:cstheme="minorHAnsi"/>
+            <w:color w:val="000000" w:themeColor="text1"/>
+            <w:szCs w:val="22"/>
+            <w:lang w:val="en" w:eastAsia="zh-CN"/>
+          </w:rPr>
+          <m:t>m</m:t>
+        </m:r>
+      </m:oMath>
+      <w:r>
+        <w:rPr>
+          <w:rFonts w:ascii="Garamond" w:hAnsi="Garamond" w:cstheme="minorHAnsi"/>
+          <w:color w:val="000000" w:themeColor="text1"/>
+          <w:szCs w:val="22"/>
+          <w:lang w:val="en" w:eastAsia="zh-CN"/>
+        </w:rPr>
+        <w:t xml:space="preserve"> sized vectors with fixed length </w:t>
+      </w:r>
+      <m:oMath>
+        <m:sSub>
+          <m:sSubPr>
+            <m:ctrlPr>
+              <w:rPr>
+                <w:rFonts w:ascii="Cambria Math" w:hAnsi="Cambria Math" w:cstheme="minorHAnsi"/>
+                <w:i/>
+                <w:color w:val="000000" w:themeColor="text1"/>
+                <w:szCs w:val="22"/>
+                <w:lang w:val="en" w:eastAsia="zh-CN"/>
+              </w:rPr>
+            </m:ctrlPr>
+          </m:sSubPr>
+          <m:e>
+            <m:r>
+              <w:rPr>
+                <w:rFonts w:ascii="Cambria Math" w:hAnsi="Cambria Math" w:cstheme="minorHAnsi"/>
+                <w:color w:val="000000" w:themeColor="text1"/>
+                <w:szCs w:val="22"/>
+                <w:lang w:val="en" w:eastAsia="zh-CN"/>
+              </w:rPr>
+              <m:t>l</m:t>
+            </m:r>
+          </m:e>
+          <m:sub>
+            <m:r>
+              <w:rPr>
+                <w:rFonts w:ascii="Cambria Math" w:hAnsi="Cambria Math" w:cstheme="minorHAnsi"/>
+                <w:color w:val="000000" w:themeColor="text1"/>
+                <w:szCs w:val="22"/>
+                <w:lang w:val="en" w:eastAsia="zh-CN"/>
+              </w:rPr>
+              <m:t>0</m:t>
+            </m:r>
+          </m:sub>
+        </m:sSub>
+      </m:oMath>
+      <w:r>
+        <w:rPr>
+          <w:rFonts w:ascii="Garamond" w:hAnsi="Garamond" w:cstheme="minorHAnsi"/>
+          <w:color w:val="000000" w:themeColor="text1"/>
+          <w:szCs w:val="22"/>
+          <w:lang w:val="en" w:eastAsia="zh-CN"/>
+        </w:rPr>
+        <w:t xml:space="preserve">. </w:t>
+      </w:r>
+    </w:p>
+    <w:p>
+      <w:pPr>
+        <w:pStyle w:val="NormalWeb"/>
+        <w:spacing w:before="0" w:beforeAutospacing="0" w:after="120" w:afterAutospacing="0" w:line="276" w:lineRule="auto"/>
+        <w:rPr>
+          <w:rFonts w:ascii="Garamond" w:hAnsi="Garamond" w:cstheme="minorHAnsi"/>
+          <w:color w:val="000000" w:themeColor="text1"/>
+          <w:szCs w:val="22"/>
+          <w:lang w:val="en" w:eastAsia="zh-CN"/>
+        </w:rPr>
+      </w:pPr>
+      <w:r>
+        <w:rPr>
+          <w:rFonts w:ascii="Garamond" w:hAnsi="Garamond" w:cstheme="minorHAnsi"/>
+          <w:b/>
+          <w:color w:val="000000" w:themeColor="text1"/>
+          <w:szCs w:val="22"/>
+          <w:lang w:val="en" w:eastAsia="zh-CN"/>
+        </w:rPr>
+        <w:t>Architecture</w:t>
+      </w:r>
+      <w:r>
+        <w:rPr>
+          <w:rFonts w:ascii="Garamond" w:hAnsi="Garamond" w:cstheme="minorHAnsi"/>
+          <w:color w:val="000000" w:themeColor="text1"/>
+          <w:szCs w:val="22"/>
+          <w:lang w:val="en" w:eastAsia="zh-CN"/>
+        </w:rPr>
+        <w:t xml:space="preserve"> </w:t>
+      </w:r>
+      <w:r>
+        <w:rPr>
+          <w:rFonts w:ascii="Garamond" w:hAnsi="Garamond" w:cstheme="minorHAnsi"/>
+          <w:color w:val="000000" w:themeColor="text1"/>
+          <w:szCs w:val="22"/>
+          <w:lang w:val="en" w:eastAsia="zh-CN"/>
+        </w:rPr>
+        <w:t>Figure. 2 presents the architecture of Character-level RNN, which</w:t>
+      </w:r>
+      <w:r>
+        <w:rPr>
+          <w:rFonts w:ascii="Garamond" w:hAnsi="Garamond" w:cstheme="minorHAnsi"/>
+          <w:color w:val="000000" w:themeColor="text1"/>
+          <w:szCs w:val="22"/>
+          <w:lang w:val="en" w:eastAsia="zh-CN"/>
+        </w:rPr>
+        <w:t xml:space="preserve"> is similar to </w:t>
       </w:r>
       <w:proofErr w:type="spellStart"/>
       <w:r>
@@ -652,19 +1628,26 @@
           <w:szCs w:val="22"/>
           <w:lang w:val="en" w:eastAsia="zh-CN"/>
         </w:rPr>
-        <w:t xml:space="preserve">he final layer is a log </w:t>
-      </w:r>
-      <w:proofErr w:type="spellStart"/>
-      <w:r>
-        <w:rPr>
-          <w:rFonts w:ascii="Garamond" w:hAnsi="Garamond" w:cstheme="minorHAnsi"/>
-          <w:color w:val="000000" w:themeColor="text1"/>
-          <w:szCs w:val="22"/>
-          <w:lang w:val="en" w:eastAsia="zh-CN"/>
-        </w:rPr>
-        <w:t>softmax</w:t>
-      </w:r>
-      <w:proofErr w:type="spellEnd"/>
+        <w:t>he final layer is a log softmax</w:t>
+      </w:r>
+      <w:r>
+        <w:rPr>
+          <w:rFonts w:ascii="Garamond" w:hAnsi="Garamond" w:cstheme="minorHAnsi"/>
+          <w:color w:val="000000" w:themeColor="text1"/>
+          <w:szCs w:val="22"/>
+          <w:lang w:val="en" w:eastAsia="zh-CN"/>
+        </w:rPr>
+        <w:t xml:space="preserve"> for multi</w:t>
+      </w:r>
+      <w:r>
+        <w:rPr>
+          <w:rFonts w:ascii="Garamond" w:hAnsi="Garamond" w:cstheme="minorHAnsi"/>
+          <w:color w:val="000000" w:themeColor="text1"/>
+          <w:szCs w:val="22"/>
+          <w:lang w:val="en" w:eastAsia="zh-CN"/>
+        </w:rPr>
+        <w:t>ple class classification task</w:t>
+      </w:r>
       <w:r>
         <w:rPr>
           <w:rFonts w:ascii="Garamond" w:hAnsi="Garamond" w:cstheme="minorHAnsi"/>
@@ -674,8 +1657,6 @@
         </w:rPr>
         <w:t>, and we use negative log likelihood as our loss function.</w:t>
       </w:r>
-      <w:bookmarkStart w:id="0" w:name="_GoBack"/>
-      <w:bookmarkEnd w:id="0"/>
       <w:r>
         <w:rPr>
           <w:rFonts w:ascii="Garamond" w:hAnsi="Garamond" w:cstheme="minorHAnsi"/>
@@ -685,6 +1666,129 @@
         </w:rPr>
         <w:t xml:space="preserve"> </w:t>
       </w:r>
+    </w:p>
+    <w:p>
+      <w:pPr>
+        <w:pStyle w:val="NormalWeb"/>
+        <w:spacing w:before="0" w:beforeAutospacing="0" w:after="120" w:afterAutospacing="0" w:line="276" w:lineRule="auto"/>
+        <w:jc w:val="center"/>
+        <w:rPr>
+          <w:rFonts w:ascii="Garamond" w:hAnsi="Garamond" w:cstheme="minorHAnsi"/>
+          <w:color w:val="000000" w:themeColor="text1"/>
+          <w:szCs w:val="22"/>
+          <w:lang w:eastAsia="zh-CN"/>
+        </w:rPr>
+      </w:pPr>
+      <w:r>
+        <w:rPr>
+          <w:rFonts w:ascii="Garamond" w:hAnsi="Garamond" w:cstheme="minorHAnsi"/>
+          <w:color w:val="000000" w:themeColor="text1"/>
+          <w:szCs w:val="22"/>
+          <w:lang w:eastAsia="zh-CN"/>
+        </w:rPr>
+        <w:drawing>
+          <wp:inline distT="0" distB="0" distL="0" distR="0" wp14:anchorId="6151A8F9" wp14:editId="4A57F6CB">
+            <wp:extent cx="5341172" cy="1516185"/>
+            <wp:effectExtent l="0" t="0" r="0" b="0"/>
+            <wp:docPr id="3" name="Picture 3"/>
+            <wp:cNvGraphicFramePr>
+              <a:graphicFrameLocks xmlns:a="http://schemas.openxmlformats.org/drawingml/2006/main" noChangeAspect="1"/>
+            </wp:cNvGraphicFramePr>
+            <a:graphic xmlns:a="http://schemas.openxmlformats.org/drawingml/2006/main">
+              <a:graphicData uri="http://schemas.openxmlformats.org/drawingml/2006/picture">
+                <pic:pic xmlns:pic="http://schemas.openxmlformats.org/drawingml/2006/picture">
+                  <pic:nvPicPr>
+                    <pic:cNvPr id="1" name=""/>
+                    <pic:cNvPicPr/>
+                  </pic:nvPicPr>
+                  <pic:blipFill>
+                    <a:blip r:embed="rId10"/>
+                    <a:stretch>
+                      <a:fillRect/>
+                    </a:stretch>
+                  </pic:blipFill>
+                  <pic:spPr>
+                    <a:xfrm>
+                      <a:off x="0" y="0"/>
+                      <a:ext cx="5385265" cy="1528702"/>
+                    </a:xfrm>
+                    <a:prstGeom prst="rect">
+                      <a:avLst/>
+                    </a:prstGeom>
+                  </pic:spPr>
+                </pic:pic>
+              </a:graphicData>
+            </a:graphic>
+          </wp:inline>
+        </w:drawing>
+      </w:r>
+    </w:p>
+    <w:p>
+      <w:pPr>
+        <w:pStyle w:val="NormalWeb"/>
+        <w:spacing w:before="0" w:beforeAutospacing="0" w:after="120" w:afterAutospacing="0" w:line="276" w:lineRule="auto"/>
+        <w:jc w:val="center"/>
+        <w:rPr>
+          <w:rFonts w:ascii="Garamond" w:hAnsi="Garamond" w:cstheme="minorHAnsi"/>
+          <w:color w:val="000000" w:themeColor="text1"/>
+          <w:sz w:val="21"/>
+          <w:szCs w:val="22"/>
+          <w:lang w:eastAsia="zh-CN"/>
+        </w:rPr>
+      </w:pPr>
+      <w:r>
+        <w:rPr>
+          <w:rFonts w:ascii="Garamond" w:hAnsi="Garamond" w:cstheme="minorHAnsi"/>
+          <w:color w:val="000000" w:themeColor="text1"/>
+          <w:sz w:val="21"/>
+          <w:szCs w:val="22"/>
+          <w:lang w:eastAsia="zh-CN"/>
+        </w:rPr>
+        <w:t>Fig 2</w:t>
+      </w:r>
+      <w:r>
+        <w:rPr>
+          <w:rFonts w:ascii="Garamond" w:hAnsi="Garamond" w:cstheme="minorHAnsi"/>
+          <w:color w:val="000000" w:themeColor="text1"/>
+          <w:sz w:val="21"/>
+          <w:szCs w:val="22"/>
+          <w:lang w:eastAsia="zh-CN"/>
+        </w:rPr>
+        <w:t xml:space="preserve">. Architecture of the </w:t>
+      </w:r>
+      <w:r>
+        <w:rPr>
+          <w:rFonts w:ascii="Garamond" w:hAnsi="Garamond" w:cstheme="minorHAnsi"/>
+          <w:color w:val="000000" w:themeColor="text1"/>
+          <w:sz w:val="21"/>
+          <w:szCs w:val="22"/>
+          <w:lang w:eastAsia="zh-CN"/>
+        </w:rPr>
+        <w:t>Character</w:t>
+      </w:r>
+      <w:r>
+        <w:rPr>
+          <w:rFonts w:ascii="Garamond" w:hAnsi="Garamond" w:cstheme="minorHAnsi"/>
+          <w:color w:val="000000" w:themeColor="text1"/>
+          <w:sz w:val="21"/>
+          <w:szCs w:val="22"/>
+          <w:lang w:eastAsia="zh-CN"/>
+        </w:rPr>
+        <w:t>-level RNN</w:t>
+      </w:r>
+    </w:p>
+    <w:p>
+      <w:pPr>
+        <w:pStyle w:val="NormalWeb"/>
+        <w:spacing w:before="0" w:beforeAutospacing="0" w:after="120" w:afterAutospacing="0" w:line="276" w:lineRule="auto"/>
+        <w:jc w:val="center"/>
+        <w:rPr>
+          <w:rFonts w:ascii="Garamond" w:hAnsi="Garamond" w:cstheme="minorHAnsi"/>
+          <w:color w:val="000000" w:themeColor="text1"/>
+          <w:szCs w:val="22"/>
+          <w:lang w:eastAsia="zh-CN"/>
+        </w:rPr>
+      </w:pPr>
     </w:p>
     <w:p>
       <w:pPr>
@@ -696,18 +1800,21 @@
         <w:spacing w:before="0" w:beforeAutospacing="0" w:after="120" w:afterAutospacing="0" w:line="276" w:lineRule="auto"/>
         <w:rPr>
           <w:rFonts w:ascii="Garamond" w:hAnsi="Garamond" w:cstheme="minorHAnsi"/>
-          <w:color w:val="000000" w:themeColor="text1"/>
-          <w:szCs w:val="22"/>
-          <w:lang w:val="en" w:eastAsia="zh-CN"/>
-        </w:rPr>
-      </w:pPr>
-      <w:r>
-        <w:rPr>
-          <w:rFonts w:ascii="Garamond" w:hAnsi="Garamond" w:cstheme="minorHAnsi"/>
-          <w:color w:val="000000" w:themeColor="text1"/>
-          <w:szCs w:val="22"/>
-          <w:lang w:val="en" w:eastAsia="zh-CN"/>
-        </w:rPr>
+          <w:b/>
+          <w:color w:val="000000" w:themeColor="text1"/>
+          <w:szCs w:val="22"/>
+          <w:lang w:val="en" w:eastAsia="zh-CN"/>
+        </w:rPr>
+      </w:pPr>
+      <w:r>
+        <w:rPr>
+          <w:rFonts w:ascii="Garamond" w:hAnsi="Garamond" w:cstheme="minorHAnsi"/>
+          <w:b/>
+          <w:color w:val="000000" w:themeColor="text1"/>
+          <w:szCs w:val="22"/>
+          <w:lang w:val="en" w:eastAsia="zh-CN"/>
+        </w:rPr>
+        <w:lastRenderedPageBreak/>
         <w:t>Implementation Status</w:t>
       </w:r>
     </w:p>
@@ -729,7 +1836,118 @@
           <w:szCs w:val="22"/>
           <w:lang w:val="en" w:eastAsia="zh-CN"/>
         </w:rPr>
-        <w:t>We have implemented the pipeline for text categorization that consists of (1) Datasets for character level and word level; (2) Configuration loading component; (3) Model architecture definition for recurrent neural network and character level convolutional neural network; (4) Tr</w:t>
+        <w:t xml:space="preserve">We have implemented the pipeline for text categorization that consists of </w:t>
+      </w:r>
+    </w:p>
+    <w:p>
+      <w:pPr>
+        <w:pStyle w:val="NormalWeb"/>
+        <w:spacing w:before="0" w:beforeAutospacing="0" w:after="120" w:afterAutospacing="0" w:line="276" w:lineRule="auto"/>
+        <w:rPr>
+          <w:rFonts w:ascii="Garamond" w:hAnsi="Garamond" w:cstheme="minorHAnsi"/>
+          <w:color w:val="000000" w:themeColor="text1"/>
+          <w:szCs w:val="22"/>
+          <w:lang w:val="en" w:eastAsia="zh-CN"/>
+        </w:rPr>
+      </w:pPr>
+      <w:r>
+        <w:rPr>
+          <w:rFonts w:ascii="Garamond" w:hAnsi="Garamond" w:cstheme="minorHAnsi"/>
+          <w:color w:val="000000" w:themeColor="text1"/>
+          <w:szCs w:val="22"/>
+          <w:lang w:val="en" w:eastAsia="zh-CN"/>
+        </w:rPr>
+        <w:t>(1) Datasets for character level and word level</w:t>
+      </w:r>
+      <w:r>
+        <w:rPr>
+          <w:rFonts w:ascii="Garamond" w:hAnsi="Garamond" w:cstheme="minorHAnsi"/>
+          <w:color w:val="000000" w:themeColor="text1"/>
+          <w:szCs w:val="22"/>
+          <w:lang w:val="en" w:eastAsia="zh-CN"/>
+        </w:rPr>
+        <w:t>, including tweets text by Donald Trump and Hilary Clinton</w:t>
+      </w:r>
+      <w:r>
+        <w:rPr>
+          <w:rFonts w:ascii="Garamond" w:hAnsi="Garamond" w:cstheme="minorHAnsi"/>
+          <w:color w:val="000000" w:themeColor="text1"/>
+          <w:szCs w:val="22"/>
+          <w:lang w:val="en" w:eastAsia="zh-CN"/>
+        </w:rPr>
+        <w:t xml:space="preserve">; </w:t>
+      </w:r>
+    </w:p>
+    <w:p>
+      <w:pPr>
+        <w:pStyle w:val="NormalWeb"/>
+        <w:spacing w:before="0" w:beforeAutospacing="0" w:after="120" w:afterAutospacing="0" w:line="276" w:lineRule="auto"/>
+        <w:rPr>
+          <w:rFonts w:ascii="Garamond" w:hAnsi="Garamond" w:cstheme="minorHAnsi"/>
+          <w:color w:val="000000" w:themeColor="text1"/>
+          <w:szCs w:val="22"/>
+          <w:lang w:val="en" w:eastAsia="zh-CN"/>
+        </w:rPr>
+      </w:pPr>
+      <w:r>
+        <w:rPr>
+          <w:rFonts w:ascii="Garamond" w:hAnsi="Garamond" w:cstheme="minorHAnsi"/>
+          <w:color w:val="000000" w:themeColor="text1"/>
+          <w:szCs w:val="22"/>
+          <w:lang w:val="en" w:eastAsia="zh-CN"/>
+        </w:rPr>
+        <w:t xml:space="preserve">(2) Configuration loading component; </w:t>
+      </w:r>
+    </w:p>
+    <w:p>
+      <w:pPr>
+        <w:pStyle w:val="NormalWeb"/>
+        <w:spacing w:before="0" w:beforeAutospacing="0" w:after="120" w:afterAutospacing="0" w:line="276" w:lineRule="auto"/>
+        <w:rPr>
+          <w:rFonts w:ascii="Garamond" w:hAnsi="Garamond" w:cstheme="minorHAnsi"/>
+          <w:color w:val="000000" w:themeColor="text1"/>
+          <w:szCs w:val="22"/>
+          <w:lang w:val="en" w:eastAsia="zh-CN"/>
+        </w:rPr>
+      </w:pPr>
+      <w:r>
+        <w:rPr>
+          <w:rFonts w:ascii="Garamond" w:hAnsi="Garamond" w:cstheme="minorHAnsi"/>
+          <w:color w:val="000000" w:themeColor="text1"/>
+          <w:szCs w:val="22"/>
+          <w:lang w:val="en" w:eastAsia="zh-CN"/>
+        </w:rPr>
+        <w:t xml:space="preserve">(3) Model architecture definition for </w:t>
+      </w:r>
+      <w:r>
+        <w:rPr>
+          <w:rFonts w:ascii="Garamond" w:hAnsi="Garamond" w:cstheme="minorHAnsi"/>
+          <w:color w:val="000000" w:themeColor="text1"/>
+          <w:szCs w:val="22"/>
+          <w:lang w:val="en" w:eastAsia="zh-CN"/>
+        </w:rPr>
+        <w:t>word-level RNN and character-level RNN;</w:t>
+      </w:r>
+    </w:p>
+    <w:p>
+      <w:pPr>
+        <w:pStyle w:val="NormalWeb"/>
+        <w:spacing w:before="0" w:beforeAutospacing="0" w:after="120" w:afterAutospacing="0" w:line="276" w:lineRule="auto"/>
+        <w:rPr>
+          <w:rFonts w:ascii="Garamond" w:hAnsi="Garamond" w:cstheme="minorHAnsi"/>
+          <w:color w:val="000000" w:themeColor="text1"/>
+          <w:szCs w:val="22"/>
+          <w:lang w:val="en" w:eastAsia="zh-CN"/>
+        </w:rPr>
+      </w:pPr>
+      <w:r>
+        <w:rPr>
+          <w:rFonts w:ascii="Garamond" w:hAnsi="Garamond" w:cstheme="minorHAnsi"/>
+          <w:color w:val="000000" w:themeColor="text1"/>
+          <w:szCs w:val="22"/>
+          <w:lang w:val="en" w:eastAsia="zh-CN"/>
+        </w:rPr>
+        <w:t>(4) Tr</w:t>
       </w:r>
       <w:r>
         <w:rPr>
@@ -800,14 +2018,16 @@
         <w:spacing w:before="0" w:beforeAutospacing="0" w:after="120" w:afterAutospacing="0" w:line="276" w:lineRule="auto"/>
         <w:rPr>
           <w:rFonts w:ascii="Garamond" w:hAnsi="Garamond" w:cstheme="minorHAnsi"/>
-          <w:color w:val="000000" w:themeColor="text1"/>
-          <w:szCs w:val="22"/>
-          <w:lang w:val="en" w:eastAsia="zh-CN"/>
-        </w:rPr>
-      </w:pPr>
-      <w:r>
-        <w:rPr>
-          <w:rFonts w:ascii="Garamond" w:hAnsi="Garamond" w:cstheme="minorHAnsi"/>
+          <w:b/>
+          <w:color w:val="000000" w:themeColor="text1"/>
+          <w:szCs w:val="22"/>
+          <w:lang w:val="en" w:eastAsia="zh-CN"/>
+        </w:rPr>
+      </w:pPr>
+      <w:r>
+        <w:rPr>
+          <w:rFonts w:ascii="Garamond" w:hAnsi="Garamond" w:cstheme="minorHAnsi"/>
+          <w:b/>
           <w:color w:val="000000" w:themeColor="text1"/>
           <w:szCs w:val="22"/>
           <w:lang w:val="en" w:eastAsia="zh-CN"/>
@@ -837,6 +2057,15 @@
           <w:szCs w:val="22"/>
           <w:lang w:val="en" w:eastAsia="zh-CN"/>
         </w:rPr>
+        <w:t xml:space="preserve">Personal </w:t>
+      </w:r>
+      <w:r>
+        <w:rPr>
+          <w:rFonts w:ascii="Garamond" w:hAnsi="Garamond" w:cstheme="minorHAnsi"/>
+          <w:color w:val="000000" w:themeColor="text1"/>
+          <w:szCs w:val="22"/>
+          <w:lang w:val="en" w:eastAsia="zh-CN"/>
+        </w:rPr>
         <w:t>Dataset</w:t>
       </w:r>
     </w:p>
@@ -945,7 +2174,16 @@
           <w:szCs w:val="22"/>
           <w:lang w:val="en" w:eastAsia="zh-CN"/>
         </w:rPr>
-        <w:t xml:space="preserve"> Recurrent Convolutional Neural Network</w:t>
+        <w:t xml:space="preserve"> </w:t>
+      </w:r>
+      <w:r>
+        <w:rPr>
+          <w:rFonts w:ascii="Garamond" w:hAnsi="Garamond" w:cstheme="minorHAnsi"/>
+          <w:color w:val="000000" w:themeColor="text1"/>
+          <w:szCs w:val="22"/>
+          <w:lang w:val="en" w:eastAsia="zh-CN"/>
+        </w:rPr>
+        <w:t>Multiple RNN structures</w:t>
       </w:r>
     </w:p>
     <w:p>
@@ -1019,7 +2257,43 @@
           <w:szCs w:val="22"/>
           <w:lang w:val="en" w:eastAsia="zh-CN"/>
         </w:rPr>
-        <w:t xml:space="preserve"> Character Convolutional Neural Network</w:t>
+        <w:t xml:space="preserve"> </w:t>
+      </w:r>
+      <w:r>
+        <w:rPr>
+          <w:rFonts w:ascii="Garamond" w:hAnsi="Garamond" w:cstheme="minorHAnsi"/>
+          <w:color w:val="000000" w:themeColor="text1"/>
+          <w:szCs w:val="22"/>
+          <w:lang w:val="en" w:eastAsia="zh-CN"/>
+        </w:rPr>
+        <w:t xml:space="preserve">Improvement of </w:t>
+      </w:r>
+      <w:r>
+        <w:rPr>
+          <w:rFonts w:ascii="Garamond" w:hAnsi="Garamond" w:cstheme="minorHAnsi"/>
+          <w:color w:val="000000" w:themeColor="text1"/>
+          <w:szCs w:val="22"/>
+          <w:lang w:val="en" w:eastAsia="zh-CN"/>
+        </w:rPr>
+        <w:t>Character</w:t>
+      </w:r>
+      <w:r>
+        <w:rPr>
+          <w:rFonts w:ascii="Garamond" w:hAnsi="Garamond" w:cstheme="minorHAnsi"/>
+          <w:color w:val="000000" w:themeColor="text1"/>
+          <w:szCs w:val="22"/>
+          <w:lang w:val="en" w:eastAsia="zh-CN"/>
+        </w:rPr>
+        <w:t>-level RNN</w:t>
+      </w:r>
+      <w:r>
+        <w:rPr>
+          <w:rFonts w:ascii="Garamond" w:hAnsi="Garamond" w:cstheme="minorHAnsi"/>
+          <w:color w:val="000000" w:themeColor="text1"/>
+          <w:szCs w:val="22"/>
+          <w:lang w:val="en" w:eastAsia="zh-CN"/>
+        </w:rPr>
+        <w:t xml:space="preserve"> </w:t>
       </w:r>
     </w:p>
     <w:p>
@@ -1061,25 +2335,7 @@
           <w:szCs w:val="22"/>
           <w:lang w:val="en" w:eastAsia="zh-CN"/>
         </w:rPr>
-        <w:t xml:space="preserve"> for image classification task. </w:t>
-      </w:r>
-      <w:r>
-        <w:rPr>
-          <w:rFonts w:ascii="Garamond" w:hAnsi="Garamond" w:cstheme="minorHAnsi"/>
-          <w:color w:val="000000" w:themeColor="text1"/>
-          <w:szCs w:val="22"/>
-          <w:lang w:val="en" w:eastAsia="zh-CN"/>
-        </w:rPr>
-        <w:t>Inspired by current popular architecture for vision tasks, we</w:t>
-      </w:r>
-      <w:r>
-        <w:rPr>
-          <w:rFonts w:ascii="Garamond" w:hAnsi="Garamond" w:cstheme="minorHAnsi"/>
-          <w:color w:val="000000" w:themeColor="text1"/>
-          <w:szCs w:val="22"/>
-          <w:lang w:val="en" w:eastAsia="zh-CN"/>
-        </w:rPr>
-        <w:t xml:space="preserve"> would like to vary the architecture by:</w:t>
+        <w:t xml:space="preserve"> for image classification task. Inspired by current popular architecture for vision tasks, we would like to vary the architecture by:</w:t>
       </w:r>
     </w:p>
     <w:p>
@@ -1243,6 +2499,44 @@
     <w:p>
       <w:pPr>
         <w:pStyle w:val="NormalWeb"/>
+        <w:spacing w:before="0" w:beforeAutospacing="0" w:after="120" w:afterAutospacing="0" w:line="276" w:lineRule="auto"/>
+        <w:rPr>
+          <w:rFonts w:ascii="Garamond" w:hAnsi="Garamond" w:cstheme="minorHAnsi"/>
+          <w:color w:val="000000" w:themeColor="text1"/>
+          <w:szCs w:val="22"/>
+          <w:lang w:val="en" w:eastAsia="zh-CN"/>
+        </w:rPr>
+      </w:pPr>
+    </w:p>
+    <w:p>
+      <w:pPr>
+        <w:pStyle w:val="NormalWeb"/>
+        <w:spacing w:before="0" w:beforeAutospacing="0" w:after="120" w:afterAutospacing="0" w:line="276" w:lineRule="auto"/>
+        <w:rPr>
+          <w:rFonts w:ascii="Garamond" w:hAnsi="Garamond" w:cstheme="minorHAnsi"/>
+          <w:color w:val="000000" w:themeColor="text1"/>
+          <w:szCs w:val="22"/>
+          <w:lang w:val="en" w:eastAsia="zh-CN"/>
+        </w:rPr>
+      </w:pPr>
+    </w:p>
+    <w:p>
+      <w:pPr>
+        <w:pStyle w:val="NormalWeb"/>
+        <w:spacing w:before="0" w:beforeAutospacing="0" w:after="120" w:afterAutospacing="0" w:line="276" w:lineRule="auto"/>
+        <w:rPr>
+          <w:rFonts w:ascii="Garamond" w:hAnsi="Garamond" w:cstheme="minorHAnsi"/>
+          <w:color w:val="000000" w:themeColor="text1"/>
+          <w:szCs w:val="22"/>
+          <w:lang w:val="en" w:eastAsia="zh-CN"/>
+        </w:rPr>
+      </w:pPr>
+      <w:bookmarkStart w:id="0" w:name="_GoBack"/>
+      <w:bookmarkEnd w:id="0"/>
+    </w:p>
+    <w:p>
+      <w:pPr>
+        <w:pStyle w:val="NormalWeb"/>
         <w:numPr>
           <w:ilvl w:val="0"/>
           <w:numId w:val="7"/>
@@ -1250,18 +2544,21 @@
         <w:spacing w:before="0" w:beforeAutospacing="0" w:after="120" w:afterAutospacing="0" w:line="276" w:lineRule="auto"/>
         <w:rPr>
           <w:rFonts w:ascii="Garamond" w:hAnsi="Garamond" w:cstheme="minorHAnsi"/>
-          <w:color w:val="000000" w:themeColor="text1"/>
-          <w:szCs w:val="22"/>
-          <w:lang w:val="en" w:eastAsia="zh-CN"/>
-        </w:rPr>
-      </w:pPr>
-      <w:r>
-        <w:rPr>
-          <w:rFonts w:ascii="Garamond" w:hAnsi="Garamond" w:cstheme="minorHAnsi"/>
-          <w:color w:val="000000" w:themeColor="text1"/>
-          <w:szCs w:val="22"/>
-          <w:lang w:val="en" w:eastAsia="zh-CN"/>
-        </w:rPr>
+          <w:b/>
+          <w:color w:val="000000" w:themeColor="text1"/>
+          <w:szCs w:val="22"/>
+          <w:lang w:val="en" w:eastAsia="zh-CN"/>
+        </w:rPr>
+      </w:pPr>
+      <w:r>
+        <w:rPr>
+          <w:rFonts w:ascii="Garamond" w:hAnsi="Garamond" w:cstheme="minorHAnsi"/>
+          <w:b/>
+          <w:color w:val="000000" w:themeColor="text1"/>
+          <w:szCs w:val="22"/>
+          <w:lang w:val="en" w:eastAsia="zh-CN"/>
+        </w:rPr>
+        <w:lastRenderedPageBreak/>
         <w:t>Reference</w:t>
       </w:r>
     </w:p>
@@ -1315,7 +2612,6 @@
           <w:szCs w:val="22"/>
           <w:lang w:eastAsia="zh-CN"/>
         </w:rPr>
-        <w:lastRenderedPageBreak/>
         <w:t>[2</w:t>
       </w:r>
       <w:r>
@@ -1359,7 +2655,7 @@
 </file>
 
 <file path=word/endnotes.xml><?xml version="1.0" encoding="utf-8"?>
-<w:endnotes xmlns:wpc="http://schemas.microsoft.com/office/word/2010/wordprocessingCanvas" xmlns:mo="http://schemas.microsoft.com/office/mac/office/2008/main" xmlns:mc="http://schemas.openxmlformats.org/markup-compatibility/2006" xmlns:mv="urn:schemas-microsoft-com:mac:vml" xmlns:o="urn:schemas-microsoft-com:office:office" xmlns:r="http://schemas.openxmlformats.org/officeDocument/2006/relationships" xmlns:m="http://schemas.openxmlformats.org/officeDocument/2006/math" xmlns:v="urn:schemas-microsoft-com:vml" xmlns:wp14="http://schemas.microsoft.com/office/word/2010/wordprocessingDrawing" xmlns:wp="http://schemas.openxmlformats.org/drawingml/2006/wordprocessingDrawing" xmlns:w10="urn:schemas-microsoft-com:office:word" xmlns:w="http://schemas.openxmlformats.org/wordprocessingml/2006/main" xmlns:w14="http://schemas.microsoft.com/office/word/2010/wordml" xmlns:w15="http://schemas.microsoft.com/office/word/2012/wordml" xmlns:wpg="http://schemas.microsoft.com/office/word/2010/wordprocessingGroup" xmlns:wpi="http://schemas.microsoft.com/office/word/2010/wordprocessingInk" xmlns:wne="http://schemas.microsoft.com/office/word/2006/wordml" xmlns:wps="http://schemas.microsoft.com/office/word/2010/wordprocessingShape" mc:Ignorable="w14 w15 wp14">
+<w:endnotes xmlns:wpc="http://schemas.microsoft.com/office/word/2010/wordprocessingCanvas" xmlns:cx="http://schemas.microsoft.com/office/drawing/2014/chartex" xmlns:cx1="http://schemas.microsoft.com/office/drawing/2015/9/8/chartex" xmlns:cx2="http://schemas.microsoft.com/office/drawing/2015/10/21/chartex" xmlns:cx3="http://schemas.microsoft.com/office/drawing/2016/5/9/chartex" xmlns:cx4="http://schemas.microsoft.com/office/drawing/2016/5/10/chartex" xmlns:cx5="http://schemas.microsoft.com/office/drawing/2016/5/11/chartex" xmlns:cx6="http://schemas.microsoft.com/office/drawing/2016/5/12/chartex" xmlns:cx7="http://schemas.microsoft.com/office/drawing/2016/5/13/chartex" xmlns:cx8="http://schemas.microsoft.com/office/drawing/2016/5/14/chartex" xmlns:mc="http://schemas.openxmlformats.org/markup-compatibility/2006" xmlns:aink="http://schemas.microsoft.com/office/drawing/2016/ink" xmlns:am3d="http://schemas.microsoft.com/office/drawing/2017/model3d" xmlns:o="urn:schemas-microsoft-com:office:office" xmlns:r="http://schemas.openxmlformats.org/officeDocument/2006/relationships" xmlns:m="http://schemas.openxmlformats.org/officeDocument/2006/math" xmlns:v="urn:schemas-microsoft-com:vml" xmlns:wp14="http://schemas.microsoft.com/office/word/2010/wordprocessingDrawing" xmlns:wp="http://schemas.openxmlformats.org/drawingml/2006/wordprocessingDrawing" xmlns:w10="urn:schemas-microsoft-com:office:word" xmlns:w="http://schemas.openxmlformats.org/wordprocessingml/2006/main" xmlns:w14="http://schemas.microsoft.com/office/word/2010/wordml" xmlns:w15="http://schemas.microsoft.com/office/word/2012/wordml" xmlns:w16cid="http://schemas.microsoft.com/office/word/2016/wordml/cid" xmlns:w16se="http://schemas.microsoft.com/office/word/2015/wordml/symex" xmlns:wpg="http://schemas.microsoft.com/office/word/2010/wordprocessingGroup" xmlns:wpi="http://schemas.microsoft.com/office/word/2010/wordprocessingInk" xmlns:wne="http://schemas.microsoft.com/office/word/2006/wordml" xmlns:wps="http://schemas.microsoft.com/office/word/2010/wordprocessingShape" mc:Ignorable="w14 w15 w16se w16cid wp14">
   <w:endnote w:type="separator" w:id="-1">
     <w:p>
       <w:r>
@@ -1378,7 +2674,7 @@
 </file>
 
 <file path=word/footnotes.xml><?xml version="1.0" encoding="utf-8"?>
-<w:footnotes xmlns:wpc="http://schemas.microsoft.com/office/word/2010/wordprocessingCanvas" xmlns:mo="http://schemas.microsoft.com/office/mac/office/2008/main" xmlns:mc="http://schemas.openxmlformats.org/markup-compatibility/2006" xmlns:mv="urn:schemas-microsoft-com:mac:vml" xmlns:o="urn:schemas-microsoft-com:office:office" xmlns:r="http://schemas.openxmlformats.org/officeDocument/2006/relationships" xmlns:m="http://schemas.openxmlformats.org/officeDocument/2006/math" xmlns:v="urn:schemas-microsoft-com:vml" xmlns:wp14="http://schemas.microsoft.com/office/word/2010/wordprocessingDrawing" xmlns:wp="http://schemas.openxmlformats.org/drawingml/2006/wordprocessingDrawing" xmlns:w10="urn:schemas-microsoft-com:office:word" xmlns:w="http://schemas.openxmlformats.org/wordprocessingml/2006/main" xmlns:w14="http://schemas.microsoft.com/office/word/2010/wordml" xmlns:w15="http://schemas.microsoft.com/office/word/2012/wordml" xmlns:wpg="http://schemas.microsoft.com/office/word/2010/wordprocessingGroup" xmlns:wpi="http://schemas.microsoft.com/office/word/2010/wordprocessingInk" xmlns:wne="http://schemas.microsoft.com/office/word/2006/wordml" xmlns:wps="http://schemas.microsoft.com/office/word/2010/wordprocessingShape" mc:Ignorable="w14 w15 wp14">
+<w:footnotes xmlns:wpc="http://schemas.microsoft.com/office/word/2010/wordprocessingCanvas" xmlns:cx="http://schemas.microsoft.com/office/drawing/2014/chartex" xmlns:cx1="http://schemas.microsoft.com/office/drawing/2015/9/8/chartex" xmlns:cx2="http://schemas.microsoft.com/office/drawing/2015/10/21/chartex" xmlns:cx3="http://schemas.microsoft.com/office/drawing/2016/5/9/chartex" xmlns:cx4="http://schemas.microsoft.com/office/drawing/2016/5/10/chartex" xmlns:cx5="http://schemas.microsoft.com/office/drawing/2016/5/11/chartex" xmlns:cx6="http://schemas.microsoft.com/office/drawing/2016/5/12/chartex" xmlns:cx7="http://schemas.microsoft.com/office/drawing/2016/5/13/chartex" xmlns:cx8="http://schemas.microsoft.com/office/drawing/2016/5/14/chartex" xmlns:mc="http://schemas.openxmlformats.org/markup-compatibility/2006" xmlns:aink="http://schemas.microsoft.com/office/drawing/2016/ink" xmlns:am3d="http://schemas.microsoft.com/office/drawing/2017/model3d" xmlns:o="urn:schemas-microsoft-com:office:office" xmlns:r="http://schemas.openxmlformats.org/officeDocument/2006/relationships" xmlns:m="http://schemas.openxmlformats.org/officeDocument/2006/math" xmlns:v="urn:schemas-microsoft-com:vml" xmlns:wp14="http://schemas.microsoft.com/office/word/2010/wordprocessingDrawing" xmlns:wp="http://schemas.openxmlformats.org/drawingml/2006/wordprocessingDrawing" xmlns:w10="urn:schemas-microsoft-com:office:word" xmlns:w="http://schemas.openxmlformats.org/wordprocessingml/2006/main" xmlns:w14="http://schemas.microsoft.com/office/word/2010/wordml" xmlns:w15="http://schemas.microsoft.com/office/word/2012/wordml" xmlns:w16cid="http://schemas.microsoft.com/office/word/2016/wordml/cid" xmlns:w16se="http://schemas.microsoft.com/office/word/2015/wordml/symex" xmlns:wpg="http://schemas.microsoft.com/office/word/2010/wordprocessingGroup" xmlns:wpi="http://schemas.microsoft.com/office/word/2010/wordprocessingInk" xmlns:wne="http://schemas.microsoft.com/office/word/2006/wordml" xmlns:wps="http://schemas.microsoft.com/office/word/2010/wordprocessingShape" mc:Ignorable="w14 w15 w16se w16cid wp14">
   <w:footnote w:type="separator" w:id="-1">
     <w:p>
       <w:r>
@@ -1397,8 +2693,183 @@
 </file>
 
 <file path=word/numbering.xml><?xml version="1.0" encoding="utf-8"?>
-<w:numbering xmlns:wpc="http://schemas.microsoft.com/office/word/2010/wordprocessingCanvas" xmlns:mo="http://schemas.microsoft.com/office/mac/office/2008/main" xmlns:mc="http://schemas.openxmlformats.org/markup-compatibility/2006" xmlns:mv="urn:schemas-microsoft-com:mac:vml" xmlns:o="urn:schemas-microsoft-com:office:office" xmlns:r="http://schemas.openxmlformats.org/officeDocument/2006/relationships" xmlns:m="http://schemas.openxmlformats.org/officeDocument/2006/math" xmlns:v="urn:schemas-microsoft-com:vml" xmlns:wp14="http://schemas.microsoft.com/office/word/2010/wordprocessingDrawing" xmlns:wp="http://schemas.openxmlformats.org/drawingml/2006/wordprocessingDrawing" xmlns:w10="urn:schemas-microsoft-com:office:word" xmlns:w="http://schemas.openxmlformats.org/wordprocessingml/2006/main" xmlns:w14="http://schemas.microsoft.com/office/word/2010/wordml" xmlns:w15="http://schemas.microsoft.com/office/word/2012/wordml" xmlns:wpg="http://schemas.microsoft.com/office/word/2010/wordprocessingGroup" xmlns:wpi="http://schemas.microsoft.com/office/word/2010/wordprocessingInk" xmlns:wne="http://schemas.microsoft.com/office/word/2006/wordml" xmlns:wps="http://schemas.microsoft.com/office/word/2010/wordprocessingShape" mc:Ignorable="w14 w15 wp14">
-  <w:abstractNum w:abstractNumId="0">
+<w:numbering xmlns:wpc="http://schemas.microsoft.com/office/word/2010/wordprocessingCanvas" xmlns:cx="http://schemas.microsoft.com/office/drawing/2014/chartex" xmlns:cx1="http://schemas.microsoft.com/office/drawing/2015/9/8/chartex" xmlns:cx2="http://schemas.microsoft.com/office/drawing/2015/10/21/chartex" xmlns:cx3="http://schemas.microsoft.com/office/drawing/2016/5/9/chartex" xmlns:cx4="http://schemas.microsoft.com/office/drawing/2016/5/10/chartex" xmlns:cx5="http://schemas.microsoft.com/office/drawing/2016/5/11/chartex" xmlns:cx6="http://schemas.microsoft.com/office/drawing/2016/5/12/chartex" xmlns:cx7="http://schemas.microsoft.com/office/drawing/2016/5/13/chartex" xmlns:cx8="http://schemas.microsoft.com/office/drawing/2016/5/14/chartex" xmlns:mc="http://schemas.openxmlformats.org/markup-compatibility/2006" xmlns:aink="http://schemas.microsoft.com/office/drawing/2016/ink" xmlns:am3d="http://schemas.microsoft.com/office/drawing/2017/model3d" xmlns:o="urn:schemas-microsoft-com:office:office" xmlns:r="http://schemas.openxmlformats.org/officeDocument/2006/relationships" xmlns:m="http://schemas.openxmlformats.org/officeDocument/2006/math" xmlns:v="urn:schemas-microsoft-com:vml" xmlns:wp14="http://schemas.microsoft.com/office/word/2010/wordprocessingDrawing" xmlns:wp="http://schemas.openxmlformats.org/drawingml/2006/wordprocessingDrawing" xmlns:w10="urn:schemas-microsoft-com:office:word" xmlns:w="http://schemas.openxmlformats.org/wordprocessingml/2006/main" xmlns:w14="http://schemas.microsoft.com/office/word/2010/wordml" xmlns:w15="http://schemas.microsoft.com/office/word/2012/wordml" xmlns:w16cid="http://schemas.microsoft.com/office/word/2016/wordml/cid" xmlns:w16se="http://schemas.microsoft.com/office/word/2015/wordml/symex" xmlns:wpg="http://schemas.microsoft.com/office/word/2010/wordprocessingGroup" xmlns:wpi="http://schemas.microsoft.com/office/word/2010/wordprocessingInk" xmlns:wne="http://schemas.microsoft.com/office/word/2006/wordml" xmlns:wps="http://schemas.microsoft.com/office/word/2010/wordprocessingShape" mc:Ignorable="w14 w15 w16se w16cid wp14">
+  <w:abstractNum w:abstractNumId="0" w15:restartNumberingAfterBreak="0">
+    <w:nsid w:val="08624641"/>
+    <w:multiLevelType w:val="hybridMultilevel"/>
+    <w:tmpl w:val="4A92474E"/>
+    <w:lvl w:ilvl="0" w:tplc="04090011">
+      <w:start w:val="1"/>
+      <w:numFmt w:val="decimal"/>
+      <w:lvlText w:val="%1)"/>
+      <w:lvlJc w:val="left"/>
+      <w:pPr>
+        <w:ind w:left="720" w:hanging="360"/>
+      </w:pPr>
+      <w:rPr>
+        <w:rFonts w:hint="default"/>
+      </w:rPr>
+    </w:lvl>
+    <w:lvl w:ilvl="1" w:tplc="04090019" w:tentative="1">
+      <w:start w:val="1"/>
+      <w:numFmt w:val="lowerLetter"/>
+      <w:lvlText w:val="%2."/>
+      <w:lvlJc w:val="left"/>
+      <w:pPr>
+        <w:ind w:left="1440" w:hanging="360"/>
+      </w:pPr>
+    </w:lvl>
+    <w:lvl w:ilvl="2" w:tplc="0409001B" w:tentative="1">
+      <w:start w:val="1"/>
+      <w:numFmt w:val="lowerRoman"/>
+      <w:lvlText w:val="%3."/>
+      <w:lvlJc w:val="right"/>
+      <w:pPr>
+        <w:ind w:left="2160" w:hanging="180"/>
+      </w:pPr>
+    </w:lvl>
+    <w:lvl w:ilvl="3" w:tplc="0409000F" w:tentative="1">
+      <w:start w:val="1"/>
+      <w:numFmt w:val="decimal"/>
+      <w:lvlText w:val="%4."/>
+      <w:lvlJc w:val="left"/>
+      <w:pPr>
+        <w:ind w:left="2880" w:hanging="360"/>
+      </w:pPr>
+    </w:lvl>
+    <w:lvl w:ilvl="4" w:tplc="04090019" w:tentative="1">
+      <w:start w:val="1"/>
+      <w:numFmt w:val="lowerLetter"/>
+      <w:lvlText w:val="%5."/>
+      <w:lvlJc w:val="left"/>
+      <w:pPr>
+        <w:ind w:left="3600" w:hanging="360"/>
+      </w:pPr>
+    </w:lvl>
+    <w:lvl w:ilvl="5" w:tplc="0409001B" w:tentative="1">
+      <w:start w:val="1"/>
+      <w:numFmt w:val="lowerRoman"/>
+      <w:lvlText w:val="%6."/>
+      <w:lvlJc w:val="right"/>
+      <w:pPr>
+        <w:ind w:left="4320" w:hanging="180"/>
+      </w:pPr>
+    </w:lvl>
+    <w:lvl w:ilvl="6" w:tplc="0409000F" w:tentative="1">
+      <w:start w:val="1"/>
+      <w:numFmt w:val="decimal"/>
+      <w:lvlText w:val="%7."/>
+      <w:lvlJc w:val="left"/>
+      <w:pPr>
+        <w:ind w:left="5040" w:hanging="360"/>
+      </w:pPr>
+    </w:lvl>
+    <w:lvl w:ilvl="7" w:tplc="04090019" w:tentative="1">
+      <w:start w:val="1"/>
+      <w:numFmt w:val="lowerLetter"/>
+      <w:lvlText w:val="%8."/>
+      <w:lvlJc w:val="left"/>
+      <w:pPr>
+        <w:ind w:left="5760" w:hanging="360"/>
+      </w:pPr>
+    </w:lvl>
+    <w:lvl w:ilvl="8" w:tplc="0409001B" w:tentative="1">
+      <w:start w:val="1"/>
+      <w:numFmt w:val="lowerRoman"/>
+      <w:lvlText w:val="%9."/>
+      <w:lvlJc w:val="right"/>
+      <w:pPr>
+        <w:ind w:left="6480" w:hanging="180"/>
+      </w:pPr>
+    </w:lvl>
+  </w:abstractNum>
+  <w:abstractNum w:abstractNumId="1" w15:restartNumberingAfterBreak="0">
+    <w:nsid w:val="0BA31C68"/>
+    <w:multiLevelType w:val="hybridMultilevel"/>
+    <w:tmpl w:val="92B6FA9E"/>
+    <w:lvl w:ilvl="0" w:tplc="04090011">
+      <w:start w:val="1"/>
+      <w:numFmt w:val="decimal"/>
+      <w:lvlText w:val="%1)"/>
+      <w:lvlJc w:val="left"/>
+      <w:pPr>
+        <w:ind w:left="360" w:hanging="360"/>
+      </w:pPr>
+    </w:lvl>
+    <w:lvl w:ilvl="1" w:tplc="04090019" w:tentative="1">
+      <w:start w:val="1"/>
+      <w:numFmt w:val="lowerLetter"/>
+      <w:lvlText w:val="%2."/>
+      <w:lvlJc w:val="left"/>
+      <w:pPr>
+        <w:ind w:left="1080" w:hanging="360"/>
+      </w:pPr>
+    </w:lvl>
+    <w:lvl w:ilvl="2" w:tplc="0409001B" w:tentative="1">
+      <w:start w:val="1"/>
+      <w:numFmt w:val="lowerRoman"/>
+      <w:lvlText w:val="%3."/>
+      <w:lvlJc w:val="right"/>
+      <w:pPr>
+        <w:ind w:left="1800" w:hanging="180"/>
+      </w:pPr>
+    </w:lvl>
+    <w:lvl w:ilvl="3" w:tplc="0409000F" w:tentative="1">
+      <w:start w:val="1"/>
+      <w:numFmt w:val="decimal"/>
+      <w:lvlText w:val="%4."/>
+      <w:lvlJc w:val="left"/>
+      <w:pPr>
+        <w:ind w:left="2520" w:hanging="360"/>
+      </w:pPr>
+    </w:lvl>
+    <w:lvl w:ilvl="4" w:tplc="04090019" w:tentative="1">
+      <w:start w:val="1"/>
+      <w:numFmt w:val="lowerLetter"/>
+      <w:lvlText w:val="%5."/>
+      <w:lvlJc w:val="left"/>
+      <w:pPr>
+        <w:ind w:left="3240" w:hanging="360"/>
+      </w:pPr>
+    </w:lvl>
+    <w:lvl w:ilvl="5" w:tplc="0409001B" w:tentative="1">
+      <w:start w:val="1"/>
+      <w:numFmt w:val="lowerRoman"/>
+      <w:lvlText w:val="%6."/>
+      <w:lvlJc w:val="right"/>
+      <w:pPr>
+        <w:ind w:left="3960" w:hanging="180"/>
+      </w:pPr>
+    </w:lvl>
+    <w:lvl w:ilvl="6" w:tplc="0409000F" w:tentative="1">
+      <w:start w:val="1"/>
+      <w:numFmt w:val="decimal"/>
+      <w:lvlText w:val="%7."/>
+      <w:lvlJc w:val="left"/>
+      <w:pPr>
+        <w:ind w:left="4680" w:hanging="360"/>
+      </w:pPr>
+    </w:lvl>
+    <w:lvl w:ilvl="7" w:tplc="04090019" w:tentative="1">
+      <w:start w:val="1"/>
+      <w:numFmt w:val="lowerLetter"/>
+      <w:lvlText w:val="%8."/>
+      <w:lvlJc w:val="left"/>
+      <w:pPr>
+        <w:ind w:left="5400" w:hanging="360"/>
+      </w:pPr>
+    </w:lvl>
+    <w:lvl w:ilvl="8" w:tplc="0409001B" w:tentative="1">
+      <w:start w:val="1"/>
+      <w:numFmt w:val="lowerRoman"/>
+      <w:lvlText w:val="%9."/>
+      <w:lvlJc w:val="right"/>
+      <w:pPr>
+        <w:ind w:left="6120" w:hanging="180"/>
+      </w:pPr>
+    </w:lvl>
+  </w:abstractNum>
+  <w:abstractNum w:abstractNumId="2" w15:restartNumberingAfterBreak="0">
     <w:nsid w:val="20226F02"/>
     <w:multiLevelType w:val="hybridMultilevel"/>
     <w:tmpl w:val="CF6AD082"/>
@@ -1511,7 +2982,7 @@
       </w:rPr>
     </w:lvl>
   </w:abstractNum>
-  <w:abstractNum w:abstractNumId="1">
+  <w:abstractNum w:abstractNumId="3" w15:restartNumberingAfterBreak="0">
     <w:nsid w:val="2658314C"/>
     <w:multiLevelType w:val="hybridMultilevel"/>
     <w:tmpl w:val="BD68ED54"/>
@@ -1624,7 +3095,7 @@
       </w:rPr>
     </w:lvl>
   </w:abstractNum>
-  <w:abstractNum w:abstractNumId="2">
+  <w:abstractNum w:abstractNumId="4" w15:restartNumberingAfterBreak="0">
     <w:nsid w:val="2ABA4F69"/>
     <w:multiLevelType w:val="hybridMultilevel"/>
     <w:tmpl w:val="62608524"/>
@@ -1710,7 +3181,120 @@
       </w:pPr>
     </w:lvl>
   </w:abstractNum>
-  <w:abstractNum w:abstractNumId="3">
+  <w:abstractNum w:abstractNumId="5" w15:restartNumberingAfterBreak="0">
+    <w:nsid w:val="2D1E1AF2"/>
+    <w:multiLevelType w:val="hybridMultilevel"/>
+    <w:tmpl w:val="F2DEE73C"/>
+    <w:lvl w:ilvl="0" w:tplc="0409000B">
+      <w:start w:val="1"/>
+      <w:numFmt w:val="bullet"/>
+      <w:lvlText w:val=""/>
+      <w:lvlJc w:val="left"/>
+      <w:pPr>
+        <w:ind w:left="720" w:hanging="360"/>
+      </w:pPr>
+      <w:rPr>
+        <w:rFonts w:ascii="Wingdings" w:hAnsi="Wingdings" w:hint="default"/>
+      </w:rPr>
+    </w:lvl>
+    <w:lvl w:ilvl="1" w:tplc="04090003" w:tentative="1">
+      <w:start w:val="1"/>
+      <w:numFmt w:val="bullet"/>
+      <w:lvlText w:val="o"/>
+      <w:lvlJc w:val="left"/>
+      <w:pPr>
+        <w:ind w:left="1440" w:hanging="360"/>
+      </w:pPr>
+      <w:rPr>
+        <w:rFonts w:ascii="Courier New" w:hAnsi="Courier New" w:cs="Courier New" w:hint="default"/>
+      </w:rPr>
+    </w:lvl>
+    <w:lvl w:ilvl="2" w:tplc="04090005" w:tentative="1">
+      <w:start w:val="1"/>
+      <w:numFmt w:val="bullet"/>
+      <w:lvlText w:val=""/>
+      <w:lvlJc w:val="left"/>
+      <w:pPr>
+        <w:ind w:left="2160" w:hanging="360"/>
+      </w:pPr>
+      <w:rPr>
+        <w:rFonts w:ascii="Wingdings" w:hAnsi="Wingdings" w:hint="default"/>
+      </w:rPr>
+    </w:lvl>
+    <w:lvl w:ilvl="3" w:tplc="04090001" w:tentative="1">
+      <w:start w:val="1"/>
+      <w:numFmt w:val="bullet"/>
+      <w:lvlText w:val=""/>
+      <w:lvlJc w:val="left"/>
+      <w:pPr>
+        <w:ind w:left="2880" w:hanging="360"/>
+      </w:pPr>
+      <w:rPr>
+        <w:rFonts w:ascii="Symbol" w:hAnsi="Symbol" w:hint="default"/>
+      </w:rPr>
+    </w:lvl>
+    <w:lvl w:ilvl="4" w:tplc="04090003" w:tentative="1">
+      <w:start w:val="1"/>
+      <w:numFmt w:val="bullet"/>
+      <w:lvlText w:val="o"/>
+      <w:lvlJc w:val="left"/>
+      <w:pPr>
+        <w:ind w:left="3600" w:hanging="360"/>
+      </w:pPr>
+      <w:rPr>
+        <w:rFonts w:ascii="Courier New" w:hAnsi="Courier New" w:cs="Courier New" w:hint="default"/>
+      </w:rPr>
+    </w:lvl>
+    <w:lvl w:ilvl="5" w:tplc="04090005" w:tentative="1">
+      <w:start w:val="1"/>
+      <w:numFmt w:val="bullet"/>
+      <w:lvlText w:val=""/>
+      <w:lvlJc w:val="left"/>
+      <w:pPr>
+        <w:ind w:left="4320" w:hanging="360"/>
+      </w:pPr>
+      <w:rPr>
+        <w:rFonts w:ascii="Wingdings" w:hAnsi="Wingdings" w:hint="default"/>
+      </w:rPr>
+    </w:lvl>
+    <w:lvl w:ilvl="6" w:tplc="04090001" w:tentative="1">
+      <w:start w:val="1"/>
+      <w:numFmt w:val="bullet"/>
+      <w:lvlText w:val=""/>
+      <w:lvlJc w:val="left"/>
+      <w:pPr>
+        <w:ind w:left="5040" w:hanging="360"/>
+      </w:pPr>
+      <w:rPr>
+        <w:rFonts w:ascii="Symbol" w:hAnsi="Symbol" w:hint="default"/>
+      </w:rPr>
+    </w:lvl>
+    <w:lvl w:ilvl="7" w:tplc="04090003" w:tentative="1">
+      <w:start w:val="1"/>
+      <w:numFmt w:val="bullet"/>
+      <w:lvlText w:val="o"/>
+      <w:lvlJc w:val="left"/>
+      <w:pPr>
+        <w:ind w:left="5760" w:hanging="360"/>
+      </w:pPr>
+      <w:rPr>
+        <w:rFonts w:ascii="Courier New" w:hAnsi="Courier New" w:cs="Courier New" w:hint="default"/>
+      </w:rPr>
+    </w:lvl>
+    <w:lvl w:ilvl="8" w:tplc="04090005" w:tentative="1">
+      <w:start w:val="1"/>
+      <w:numFmt w:val="bullet"/>
+      <w:lvlText w:val=""/>
+      <w:lvlJc w:val="left"/>
+      <w:pPr>
+        <w:ind w:left="6480" w:hanging="360"/>
+      </w:pPr>
+      <w:rPr>
+        <w:rFonts w:ascii="Wingdings" w:hAnsi="Wingdings" w:hint="default"/>
+      </w:rPr>
+    </w:lvl>
+  </w:abstractNum>
+  <w:abstractNum w:abstractNumId="6" w15:restartNumberingAfterBreak="0">
     <w:nsid w:val="510D13BB"/>
     <w:multiLevelType w:val="hybridMultilevel"/>
     <w:tmpl w:val="36D62764"/>
@@ -1823,7 +3407,120 @@
       </w:rPr>
     </w:lvl>
   </w:abstractNum>
-  <w:abstractNum w:abstractNumId="4">
+  <w:abstractNum w:abstractNumId="7" w15:restartNumberingAfterBreak="0">
+    <w:nsid w:val="57064075"/>
+    <w:multiLevelType w:val="hybridMultilevel"/>
+    <w:tmpl w:val="F2EA90C2"/>
+    <w:lvl w:ilvl="0" w:tplc="04090001">
+      <w:start w:val="1"/>
+      <w:numFmt w:val="bullet"/>
+      <w:lvlText w:val=""/>
+      <w:lvlJc w:val="left"/>
+      <w:pPr>
+        <w:ind w:left="360" w:hanging="360"/>
+      </w:pPr>
+      <w:rPr>
+        <w:rFonts w:ascii="Symbol" w:hAnsi="Symbol" w:hint="default"/>
+      </w:rPr>
+    </w:lvl>
+    <w:lvl w:ilvl="1" w:tplc="04090003" w:tentative="1">
+      <w:start w:val="1"/>
+      <w:numFmt w:val="bullet"/>
+      <w:lvlText w:val="o"/>
+      <w:lvlJc w:val="left"/>
+      <w:pPr>
+        <w:ind w:left="1080" w:hanging="360"/>
+      </w:pPr>
+      <w:rPr>
+        <w:rFonts w:ascii="Courier New" w:hAnsi="Courier New" w:cs="Courier New" w:hint="default"/>
+      </w:rPr>
+    </w:lvl>
+    <w:lvl w:ilvl="2" w:tplc="04090005" w:tentative="1">
+      <w:start w:val="1"/>
+      <w:numFmt w:val="bullet"/>
+      <w:lvlText w:val=""/>
+      <w:lvlJc w:val="left"/>
+      <w:pPr>
+        <w:ind w:left="1800" w:hanging="360"/>
+      </w:pPr>
+      <w:rPr>
+        <w:rFonts w:ascii="Wingdings" w:hAnsi="Wingdings" w:hint="default"/>
+      </w:rPr>
+    </w:lvl>
+    <w:lvl w:ilvl="3" w:tplc="04090001" w:tentative="1">
+      <w:start w:val="1"/>
+      <w:numFmt w:val="bullet"/>
+      <w:lvlText w:val=""/>
+      <w:lvlJc w:val="left"/>
+      <w:pPr>
+        <w:ind w:left="2520" w:hanging="360"/>
+      </w:pPr>
+      <w:rPr>
+        <w:rFonts w:ascii="Symbol" w:hAnsi="Symbol" w:hint="default"/>
+      </w:rPr>
+    </w:lvl>
+    <w:lvl w:ilvl="4" w:tplc="04090003" w:tentative="1">
+      <w:start w:val="1"/>
+      <w:numFmt w:val="bullet"/>
+      <w:lvlText w:val="o"/>
+      <w:lvlJc w:val="left"/>
+      <w:pPr>
+        <w:ind w:left="3240" w:hanging="360"/>
+      </w:pPr>
+      <w:rPr>
+        <w:rFonts w:ascii="Courier New" w:hAnsi="Courier New" w:cs="Courier New" w:hint="default"/>
+      </w:rPr>
+    </w:lvl>
+    <w:lvl w:ilvl="5" w:tplc="04090005" w:tentative="1">
+      <w:start w:val="1"/>
+      <w:numFmt w:val="bullet"/>
+      <w:lvlText w:val=""/>
+      <w:lvlJc w:val="left"/>
+      <w:pPr>
+        <w:ind w:left="3960" w:hanging="360"/>
+      </w:pPr>
+      <w:rPr>
+        <w:rFonts w:ascii="Wingdings" w:hAnsi="Wingdings" w:hint="default"/>
+      </w:rPr>
+    </w:lvl>
+    <w:lvl w:ilvl="6" w:tplc="04090001" w:tentative="1">
+      <w:start w:val="1"/>
+      <w:numFmt w:val="bullet"/>
+      <w:lvlText w:val=""/>
+      <w:lvlJc w:val="left"/>
+      <w:pPr>
+        <w:ind w:left="4680" w:hanging="360"/>
+      </w:pPr>
+      <w:rPr>
+        <w:rFonts w:ascii="Symbol" w:hAnsi="Symbol" w:hint="default"/>
+      </w:rPr>
+    </w:lvl>
+    <w:lvl w:ilvl="7" w:tplc="04090003" w:tentative="1">
+      <w:start w:val="1"/>
+      <w:numFmt w:val="bullet"/>
+      <w:lvlText w:val="o"/>
+      <w:lvlJc w:val="left"/>
+      <w:pPr>
+        <w:ind w:left="5400" w:hanging="360"/>
+      </w:pPr>
+      <w:rPr>
+        <w:rFonts w:ascii="Courier New" w:hAnsi="Courier New" w:cs="Courier New" w:hint="default"/>
+      </w:rPr>
+    </w:lvl>
+    <w:lvl w:ilvl="8" w:tplc="04090005" w:tentative="1">
+      <w:start w:val="1"/>
+      <w:numFmt w:val="bullet"/>
+      <w:lvlText w:val=""/>
+      <w:lvlJc w:val="left"/>
+      <w:pPr>
+        <w:ind w:left="6120" w:hanging="360"/>
+      </w:pPr>
+      <w:rPr>
+        <w:rFonts w:ascii="Wingdings" w:hAnsi="Wingdings" w:hint="default"/>
+      </w:rPr>
+    </w:lvl>
+  </w:abstractNum>
+  <w:abstractNum w:abstractNumId="8" w15:restartNumberingAfterBreak="0">
     <w:nsid w:val="59C11A02"/>
     <w:multiLevelType w:val="multilevel"/>
     <w:tmpl w:val="0409001F"/>
@@ -1909,7 +3606,7 @@
       </w:pPr>
     </w:lvl>
   </w:abstractNum>
-  <w:abstractNum w:abstractNumId="5">
+  <w:abstractNum w:abstractNumId="9" w15:restartNumberingAfterBreak="0">
     <w:nsid w:val="5C7D6DD7"/>
     <w:multiLevelType w:val="multilevel"/>
     <w:tmpl w:val="5F34AC4C"/>
@@ -2022,7 +3719,7 @@
       </w:rPr>
     </w:lvl>
   </w:abstractNum>
-  <w:abstractNum w:abstractNumId="6">
+  <w:abstractNum w:abstractNumId="10" w15:restartNumberingAfterBreak="0">
     <w:nsid w:val="5F6C0F3F"/>
     <w:multiLevelType w:val="hybridMultilevel"/>
     <w:tmpl w:val="8688884C"/>
@@ -2113,7 +3810,7 @@
       </w:pPr>
     </w:lvl>
   </w:abstractNum>
-  <w:abstractNum w:abstractNumId="7">
+  <w:abstractNum w:abstractNumId="11" w15:restartNumberingAfterBreak="0">
     <w:nsid w:val="667E4C55"/>
     <w:multiLevelType w:val="multilevel"/>
     <w:tmpl w:val="6F663138"/>
@@ -2202,7 +3899,7 @@
       </w:pPr>
     </w:lvl>
   </w:abstractNum>
-  <w:abstractNum w:abstractNumId="8">
+  <w:abstractNum w:abstractNumId="12" w15:restartNumberingAfterBreak="0">
     <w:nsid w:val="6FA72087"/>
     <w:multiLevelType w:val="hybridMultilevel"/>
     <w:tmpl w:val="24E82560"/>
@@ -2316,37 +4013,49 @@
     </w:lvl>
   </w:abstractNum>
   <w:num w:numId="1">
+    <w:abstractNumId w:val="10"/>
+  </w:num>
+  <w:num w:numId="2">
+    <w:abstractNumId w:val="12"/>
+  </w:num>
+  <w:num w:numId="3">
+    <w:abstractNumId w:val="3"/>
+  </w:num>
+  <w:num w:numId="4">
+    <w:abstractNumId w:val="2"/>
+  </w:num>
+  <w:num w:numId="5">
+    <w:abstractNumId w:val="9"/>
+  </w:num>
+  <w:num w:numId="6">
+    <w:abstractNumId w:val="8"/>
+  </w:num>
+  <w:num w:numId="7">
+    <w:abstractNumId w:val="11"/>
+  </w:num>
+  <w:num w:numId="8">
+    <w:abstractNumId w:val="4"/>
+  </w:num>
+  <w:num w:numId="9">
     <w:abstractNumId w:val="6"/>
   </w:num>
-  <w:num w:numId="2">
-    <w:abstractNumId w:val="8"/>
+  <w:num w:numId="10">
+    <w:abstractNumId w:val="5"/>
   </w:num>
-  <w:num w:numId="3">
+  <w:num w:numId="11">
+    <w:abstractNumId w:val="7"/>
+  </w:num>
+  <w:num w:numId="12">
     <w:abstractNumId w:val="1"/>
   </w:num>
-  <w:num w:numId="4">
+  <w:num w:numId="13">
     <w:abstractNumId w:val="0"/>
-  </w:num>
-  <w:num w:numId="5">
-    <w:abstractNumId w:val="5"/>
-  </w:num>
-  <w:num w:numId="6">
-    <w:abstractNumId w:val="4"/>
-  </w:num>
-  <w:num w:numId="7">
-    <w:abstractNumId w:val="7"/>
-  </w:num>
-  <w:num w:numId="8">
-    <w:abstractNumId w:val="2"/>
-  </w:num>
-  <w:num w:numId="9">
-    <w:abstractNumId w:val="3"/>
   </w:num>
 </w:numbering>
 </file>
 
 <file path=word/styles.xml><?xml version="1.0" encoding="utf-8"?>
-<w:styles xmlns:mc="http://schemas.openxmlformats.org/markup-compatibility/2006" xmlns:r="http://schemas.openxmlformats.org/officeDocument/2006/relationships" xmlns:w="http://schemas.openxmlformats.org/wordprocessingml/2006/main" xmlns:w14="http://schemas.microsoft.com/office/word/2010/wordml" xmlns:w15="http://schemas.microsoft.com/office/word/2012/wordml" mc:Ignorable="w14 w15">
+<w:styles xmlns:mc="http://schemas.openxmlformats.org/markup-compatibility/2006" xmlns:r="http://schemas.openxmlformats.org/officeDocument/2006/relationships" xmlns:w="http://schemas.openxmlformats.org/wordprocessingml/2006/main" xmlns:w14="http://schemas.microsoft.com/office/word/2010/wordml" xmlns:w15="http://schemas.microsoft.com/office/word/2012/wordml" xmlns:w16cid="http://schemas.microsoft.com/office/word/2016/wordml/cid" xmlns:w16se="http://schemas.microsoft.com/office/word/2015/wordml/symex" mc:Ignorable="w14 w15 w16se w16cid">
   <w:docDefaults>
     <w:rPrDefault>
       <w:rPr>
@@ -2358,7 +4067,7 @@
     </w:rPrDefault>
     <w:pPrDefault/>
   </w:docDefaults>
-  <w:latentStyles w:defLockedState="0" w:defUIPriority="99" w:defSemiHidden="0" w:defUnhideWhenUsed="0" w:defQFormat="0" w:count="382">
+  <w:latentStyles w:defLockedState="0" w:defUIPriority="99" w:defSemiHidden="0" w:defUnhideWhenUsed="0" w:defQFormat="0" w:count="375">
     <w:lsdException w:name="Normal" w:uiPriority="0" w:qFormat="1"/>
     <w:lsdException w:name="heading 1" w:uiPriority="9" w:qFormat="1"/>
     <w:lsdException w:name="heading 2" w:semiHidden="1" w:uiPriority="9" w:unhideWhenUsed="1" w:qFormat="1"/>
@@ -2464,6 +4173,7 @@
     <w:lsdException w:name="HTML Sample" w:semiHidden="1" w:unhideWhenUsed="1"/>
     <w:lsdException w:name="HTML Typewriter" w:semiHidden="1" w:unhideWhenUsed="1"/>
     <w:lsdException w:name="HTML Variable" w:semiHidden="1" w:unhideWhenUsed="1"/>
+    <w:lsdException w:name="Normal Table" w:semiHidden="1" w:unhideWhenUsed="1"/>
     <w:lsdException w:name="annotation subject" w:semiHidden="1" w:unhideWhenUsed="1"/>
     <w:lsdException w:name="No List" w:semiHidden="1" w:unhideWhenUsed="1"/>
     <w:lsdException w:name="Outline List 1" w:semiHidden="1" w:unhideWhenUsed="1"/>
@@ -2509,9 +4219,11 @@
     <w:lsdException w:name="Table Subtle 1" w:semiHidden="1" w:unhideWhenUsed="1"/>
     <w:lsdException w:name="Table Subtle 2" w:semiHidden="1" w:unhideWhenUsed="1"/>
     <w:lsdException w:name="Table Web 1" w:semiHidden="1" w:unhideWhenUsed="1"/>
+    <w:lsdException w:name="Table Web 2" w:semiHidden="1" w:unhideWhenUsed="1"/>
     <w:lsdException w:name="Table Web 3" w:semiHidden="1" w:unhideWhenUsed="1"/>
     <w:lsdException w:name="Balloon Text" w:semiHidden="1" w:unhideWhenUsed="1"/>
     <w:lsdException w:name="Table Grid" w:uiPriority="39"/>
+    <w:lsdException w:name="Table Theme" w:semiHidden="1" w:unhideWhenUsed="1"/>
     <w:lsdException w:name="Placeholder Text" w:semiHidden="1"/>
     <w:lsdException w:name="No Spacing" w:uiPriority="1" w:qFormat="1"/>
     <w:lsdException w:name="Light Shading" w:uiPriority="60"/>
@@ -2858,6 +4570,16 @@
       <w:vertAlign w:val="superscript"/>
     </w:rPr>
   </w:style>
+  <w:style w:type="character" w:styleId="PlaceholderText">
+    <w:name w:val="Placeholder Text"/>
+    <w:basedOn w:val="DefaultParagraphFont"/>
+    <w:uiPriority w:val="99"/>
+    <w:semiHidden/>
+    <w:rsid w:val="00EB0382"/>
+    <w:rPr>
+      <w:color w:val="808080"/>
+    </w:rPr>
+  </w:style>
 </w:styles>
 </file>
 
@@ -3127,7 +4849,7 @@
 </file>
 
 <file path=customXml/itemProps1.xml><?xml version="1.0" encoding="utf-8"?>
-<ds:datastoreItem xmlns:ds="http://schemas.openxmlformats.org/officeDocument/2006/customXml" ds:itemID="{930F7EB1-5649-CC47-B214-12F4CC1C02D7}">
+<ds:datastoreItem xmlns:ds="http://schemas.openxmlformats.org/officeDocument/2006/customXml" ds:itemID="{C0FFEC8C-8479-A140-842F-5A4838C2A0F3}">
   <ds:schemaRefs>
     <ds:schemaRef ds:uri="http://schemas.openxmlformats.org/officeDocument/2006/bibliography"/>
   </ds:schemaRefs>

</xml_diff>